<commit_message>
advanced task 1 description
</commit_message>
<xml_diff>
--- a/Lab1/Report lab1.docx
+++ b/Lab1/Report lab1.docx
@@ -6,6 +6,7 @@
       <w:pPr>
         <w:jc w:val="center"/>
         <w:rPr>
+          <w:rFonts w:ascii="Times New Roman" w:hAnsi="Times New Roman" w:cs="Times New Roman"/>
           <w:b/>
           <w:bCs/>
           <w:sz w:val="20"/>
@@ -14,6 +15,7 @@
       </w:pPr>
       <w:r>
         <w:rPr>
+          <w:rFonts w:ascii="Times New Roman" w:hAnsi="Times New Roman" w:cs="Times New Roman"/>
           <w:b/>
           <w:bCs/>
           <w:sz w:val="20"/>
@@ -26,6 +28,7 @@
       <w:pPr>
         <w:jc w:val="center"/>
         <w:rPr>
+          <w:rFonts w:ascii="Times New Roman" w:hAnsi="Times New Roman" w:cs="Times New Roman"/>
           <w:b/>
           <w:bCs/>
           <w:sz w:val="20"/>
@@ -37,6 +40,7 @@
       <w:pPr>
         <w:jc w:val="both"/>
         <w:rPr>
+          <w:rFonts w:ascii="Times New Roman" w:hAnsi="Times New Roman" w:cs="Times New Roman"/>
           <w:sz w:val="20"/>
           <w:szCs w:val="20"/>
           <w:u w:val="single"/>
@@ -44,6 +48,7 @@
       </w:pPr>
       <w:r>
         <w:rPr>
+          <w:rFonts w:ascii="Times New Roman" w:hAnsi="Times New Roman" w:cs="Times New Roman"/>
           <w:sz w:val="20"/>
           <w:szCs w:val="20"/>
           <w:u w:val="single"/>
@@ -55,30 +60,82 @@
       <w:pPr>
         <w:jc w:val="both"/>
         <w:rPr>
+          <w:rFonts w:ascii="Times New Roman" w:hAnsi="Times New Roman" w:cs="Times New Roman"/>
           <w:sz w:val="20"/>
           <w:szCs w:val="20"/>
         </w:rPr>
       </w:pPr>
       <w:r>
         <w:rPr>
+          <w:rFonts w:ascii="Times New Roman" w:hAnsi="Times New Roman" w:cs="Times New Roman"/>
           <w:sz w:val="20"/>
           <w:szCs w:val="20"/>
         </w:rPr>
         <w:tab/>
-        <w:t>The main goal of Lab 1 was to familiarize us with the use of different ARM instructions and conventions. The main topics covered were compare instructions, branch instructions, shift and rotate instructions, load instructions and functions with subroutine calls. The functionality of the stack was also explored in depth</w:t>
-      </w:r>
-      <w:r>
-        <w:rPr>
-          <w:sz w:val="20"/>
-          <w:szCs w:val="20"/>
-        </w:rPr>
-        <w:t xml:space="preserve"> when using callee-save conventions during subroutine calls. The five increasingly difficult tasks assigned for this lab used varied from simple arithmetic routines to an image filtering routine, showing us the versatility of assembly programming language.</w:t>
+        <w:t xml:space="preserve">The main goal of Lab 1 was to familiarize us with </w:t>
+      </w:r>
+      <w:r>
+        <w:rPr>
+          <w:rFonts w:ascii="Times New Roman" w:hAnsi="Times New Roman" w:cs="Times New Roman"/>
+          <w:sz w:val="20"/>
+          <w:szCs w:val="20"/>
+        </w:rPr>
+        <w:t>using</w:t>
+      </w:r>
+      <w:r>
+        <w:rPr>
+          <w:rFonts w:ascii="Times New Roman" w:hAnsi="Times New Roman" w:cs="Times New Roman"/>
+          <w:sz w:val="20"/>
+          <w:szCs w:val="20"/>
+        </w:rPr>
+        <w:t xml:space="preserve"> different ARM instructions and conventions. The main topics covered were compare instructions, branch instructions, shift and rotate instructions, load instructions and functions with subroutine calls. The </w:t>
+      </w:r>
+      <w:r>
+        <w:rPr>
+          <w:rFonts w:ascii="Times New Roman" w:hAnsi="Times New Roman" w:cs="Times New Roman"/>
+          <w:sz w:val="20"/>
+          <w:szCs w:val="20"/>
+        </w:rPr>
+        <w:t>stack's functionality</w:t>
+      </w:r>
+      <w:r>
+        <w:rPr>
+          <w:rFonts w:ascii="Times New Roman" w:hAnsi="Times New Roman" w:cs="Times New Roman"/>
+          <w:sz w:val="20"/>
+          <w:szCs w:val="20"/>
+        </w:rPr>
+        <w:t xml:space="preserve"> was also explored </w:t>
+      </w:r>
+      <w:r>
+        <w:rPr>
+          <w:rFonts w:ascii="Times New Roman" w:hAnsi="Times New Roman" w:cs="Times New Roman"/>
+          <w:sz w:val="20"/>
+          <w:szCs w:val="20"/>
+        </w:rPr>
+        <w:t xml:space="preserve">using callee-save conventions during subroutine calls. The five increasingly </w:t>
+      </w:r>
+      <w:r>
+        <w:rPr>
+          <w:rFonts w:ascii="Times New Roman" w:hAnsi="Times New Roman" w:cs="Times New Roman"/>
+          <w:sz w:val="20"/>
+          <w:szCs w:val="20"/>
+        </w:rPr>
+        <w:t>complex</w:t>
+      </w:r>
+      <w:r>
+        <w:rPr>
+          <w:rFonts w:ascii="Times New Roman" w:hAnsi="Times New Roman" w:cs="Times New Roman"/>
+          <w:sz w:val="20"/>
+          <w:szCs w:val="20"/>
+        </w:rPr>
+        <w:t xml:space="preserve"> tasks assigned for this lab varied from simple arithmetic routines to an image filtering routine, showing us the versatility of assembly programming language.</w:t>
       </w:r>
     </w:p>
     <w:p>
       <w:pPr>
         <w:jc w:val="both"/>
         <w:rPr>
+          <w:rFonts w:ascii="Times New Roman" w:hAnsi="Times New Roman" w:cs="Times New Roman"/>
           <w:sz w:val="20"/>
           <w:szCs w:val="20"/>
         </w:rPr>
@@ -88,16 +145,136 @@
       <w:pPr>
         <w:jc w:val="both"/>
         <w:rPr>
+          <w:rFonts w:ascii="Times New Roman" w:hAnsi="Times New Roman" w:cs="Times New Roman"/>
           <w:sz w:val="20"/>
           <w:szCs w:val="20"/>
         </w:rPr>
       </w:pPr>
-      <w:r>
-        <w:rPr>
-          <w:sz w:val="20"/>
-          <w:szCs w:val="20"/>
-        </w:rPr>
-        <w:t xml:space="preserve"> </w:t>
+    </w:p>
+    <w:p>
+      <w:pPr>
+        <w:jc w:val="both"/>
+        <w:rPr>
+          <w:rFonts w:ascii="Times New Roman" w:hAnsi="Times New Roman" w:cs="Times New Roman"/>
+          <w:sz w:val="20"/>
+          <w:szCs w:val="20"/>
+          <w:u w:val="single"/>
+        </w:rPr>
+      </w:pPr>
+      <w:r>
+        <w:rPr>
+          <w:rFonts w:ascii="Times New Roman" w:hAnsi="Times New Roman" w:cs="Times New Roman"/>
+          <w:sz w:val="20"/>
+          <w:szCs w:val="20"/>
+          <w:u w:val="single"/>
+        </w:rPr>
+        <w:t>Task 1:</w:t>
+      </w:r>
+    </w:p>
+    <w:p>
+      <w:pPr>
+        <w:jc w:val="both"/>
+        <w:rPr>
+          <w:rFonts w:ascii="Times New Roman" w:hAnsi="Times New Roman" w:cs="Times New Roman"/>
+          <w:sz w:val="20"/>
+          <w:szCs w:val="20"/>
+        </w:rPr>
+      </w:pPr>
+      <w:r>
+        <w:rPr>
+          <w:rFonts w:ascii="Times New Roman" w:hAnsi="Times New Roman" w:cs="Times New Roman"/>
+          <w:sz w:val="20"/>
+          <w:szCs w:val="20"/>
+        </w:rPr>
+        <w:tab/>
+      </w:r>
+      <w:r>
+        <w:rPr>
+          <w:rFonts w:ascii="Times New Roman" w:hAnsi="Times New Roman" w:cs="Times New Roman"/>
+          <w:sz w:val="20"/>
+          <w:szCs w:val="20"/>
+        </w:rPr>
+        <w:t xml:space="preserve">For task 1, </w:t>
+      </w:r>
+      <w:r>
+        <w:rPr>
+          <w:rFonts w:ascii="Times New Roman" w:hAnsi="Times New Roman" w:cs="Times New Roman"/>
+          <w:sz w:val="20"/>
+          <w:szCs w:val="20"/>
+        </w:rPr>
+        <w:t xml:space="preserve">we were assigned to write an assembly </w:t>
+      </w:r>
+      <w:r>
+        <w:rPr>
+          <w:rFonts w:ascii="Times New Roman" w:hAnsi="Times New Roman" w:cs="Times New Roman"/>
+          <w:sz w:val="20"/>
+          <w:szCs w:val="20"/>
+        </w:rPr>
+        <w:t>program</w:t>
+      </w:r>
+      <w:r>
+        <w:rPr>
+          <w:rFonts w:ascii="Times New Roman" w:hAnsi="Times New Roman" w:cs="Times New Roman"/>
+          <w:sz w:val="20"/>
+          <w:szCs w:val="20"/>
+        </w:rPr>
+        <w:t xml:space="preserve"> that performs </w:t>
+      </w:r>
+      <w:r>
+        <w:rPr>
+          <w:rFonts w:ascii="Times New Roman" w:hAnsi="Times New Roman" w:cs="Times New Roman"/>
+          <w:sz w:val="20"/>
+          <w:szCs w:val="20"/>
+        </w:rPr>
+        <w:t>the</w:t>
+      </w:r>
+      <w:r>
+        <w:rPr>
+          <w:rFonts w:ascii="Times New Roman" w:hAnsi="Times New Roman" w:cs="Times New Roman"/>
+          <w:sz w:val="20"/>
+          <w:szCs w:val="20"/>
+        </w:rPr>
+        <w:t xml:space="preserve"> division of two integer numbers. The result of the division, along with the remainder, </w:t>
+      </w:r>
+      <w:r>
+        <w:rPr>
+          <w:rFonts w:ascii="Times New Roman" w:hAnsi="Times New Roman" w:cs="Times New Roman"/>
+          <w:sz w:val="20"/>
+          <w:szCs w:val="20"/>
+        </w:rPr>
+        <w:t>must</w:t>
+      </w:r>
+      <w:r>
+        <w:rPr>
+          <w:rFonts w:ascii="Times New Roman" w:hAnsi="Times New Roman" w:cs="Times New Roman"/>
+          <w:sz w:val="20"/>
+          <w:szCs w:val="20"/>
+        </w:rPr>
+        <w:t xml:space="preserve"> be stored in one </w:t>
+      </w:r>
+      <w:r>
+        <w:rPr>
+          <w:rFonts w:ascii="Times New Roman" w:hAnsi="Times New Roman" w:cs="Times New Roman"/>
+          <w:sz w:val="20"/>
+          <w:szCs w:val="20"/>
+        </w:rPr>
+        <w:t>32-bit</w:t>
+      </w:r>
+      <w:r>
+        <w:rPr>
+          <w:rFonts w:ascii="Times New Roman" w:hAnsi="Times New Roman" w:cs="Times New Roman"/>
+          <w:sz w:val="20"/>
+          <w:szCs w:val="20"/>
+        </w:rPr>
+        <w:t xml:space="preserve"> word</w:t>
+      </w:r>
+      <w:r>
+        <w:rPr>
+          <w:rFonts w:ascii="Times New Roman" w:hAnsi="Times New Roman" w:cs="Times New Roman"/>
+          <w:sz w:val="20"/>
+          <w:szCs w:val="20"/>
+        </w:rPr>
+        <w:t xml:space="preserve">. The rightmost half of the word stores the remainder of the division, and the leftmost half stores the quotient. </w:t>
       </w:r>
     </w:p>
     <w:sectPr>

</xml_diff>

<commit_message>
completed lab report, awaiting review
</commit_message>
<xml_diff>
--- a/Lab1/Report lab1.docx
+++ b/Lab1/Report lab1.docx
@@ -88,7 +88,23 @@
           <w:sz w:val="20"/>
           <w:szCs w:val="20"/>
         </w:rPr>
-        <w:t xml:space="preserve"> different ARM instructions and conventions. The main topics covered were compare instructions, branch instructions, shift and rotate instructions, load instructions and functions with subroutine calls. The </w:t>
+        <w:t xml:space="preserve"> different ARM instructions and conventions. The main topics covered </w:t>
+      </w:r>
+      <w:r>
+        <w:rPr>
+          <w:rFonts w:ascii="Times New Roman" w:hAnsi="Times New Roman" w:cs="Times New Roman"/>
+          <w:sz w:val="20"/>
+          <w:szCs w:val="20"/>
+        </w:rPr>
+        <w:t>were compared</w:t>
+      </w:r>
+      <w:r>
+        <w:rPr>
+          <w:rFonts w:ascii="Times New Roman" w:hAnsi="Times New Roman" w:cs="Times New Roman"/>
+          <w:sz w:val="20"/>
+          <w:szCs w:val="20"/>
+        </w:rPr>
+        <w:t xml:space="preserve"> instructions, branch instructions, shift and rotate instructions, load instructions and functions with subroutine calls. The </w:t>
       </w:r>
       <w:r>
         <w:rPr>
@@ -186,6 +202,73 @@
           <w:sz w:val="20"/>
           <w:szCs w:val="20"/>
         </w:rPr>
+        <w:drawing>
+          <wp:anchor distT="0" distB="0" distL="114300" distR="114300" simplePos="0" relativeHeight="251658240" behindDoc="1" locked="0" layoutInCell="1" allowOverlap="1" wp14:anchorId="01E369F5" wp14:editId="399A0D1C">
+            <wp:simplePos x="0" y="0"/>
+            <wp:positionH relativeFrom="margin">
+              <wp:align>center</wp:align>
+            </wp:positionH>
+            <wp:positionV relativeFrom="paragraph">
+              <wp:posOffset>1074649</wp:posOffset>
+            </wp:positionV>
+            <wp:extent cx="3583940" cy="2870835"/>
+            <wp:effectExtent l="19050" t="19050" r="16510" b="24765"/>
+            <wp:wrapTopAndBottom/>
+            <wp:docPr id="1" name="Picture 1" descr="Text&#10;&#10;Description automatically generated with medium confidence"/>
+            <wp:cNvGraphicFramePr>
+              <a:graphicFrameLocks xmlns:a="http://schemas.openxmlformats.org/drawingml/2006/main" noChangeAspect="1"/>
+            </wp:cNvGraphicFramePr>
+            <a:graphic xmlns:a="http://schemas.openxmlformats.org/drawingml/2006/main">
+              <a:graphicData uri="http://schemas.openxmlformats.org/drawingml/2006/picture">
+                <pic:pic xmlns:pic="http://schemas.openxmlformats.org/drawingml/2006/picture">
+                  <pic:nvPicPr>
+                    <pic:cNvPr id="1" name="Picture 1" descr="Text&#10;&#10;Description automatically generated with medium confidence"/>
+                    <pic:cNvPicPr/>
+                  </pic:nvPicPr>
+                  <pic:blipFill>
+                    <a:blip r:embed="rId7">
+                      <a:extLst>
+                        <a:ext uri="{28A0092B-C50C-407E-A947-70E740481C1C}">
+                          <a14:useLocalDpi xmlns:a14="http://schemas.microsoft.com/office/drawing/2010/main" val="0"/>
+                        </a:ext>
+                      </a:extLst>
+                    </a:blip>
+                    <a:stretch>
+                      <a:fillRect/>
+                    </a:stretch>
+                  </pic:blipFill>
+                  <pic:spPr>
+                    <a:xfrm>
+                      <a:off x="0" y="0"/>
+                      <a:ext cx="3583940" cy="2870835"/>
+                    </a:xfrm>
+                    <a:prstGeom prst="rect">
+                      <a:avLst/>
+                    </a:prstGeom>
+                    <a:ln>
+                      <a:solidFill>
+                        <a:schemeClr val="tx1"/>
+                      </a:solidFill>
+                    </a:ln>
+                  </pic:spPr>
+                </pic:pic>
+              </a:graphicData>
+            </a:graphic>
+            <wp14:sizeRelH relativeFrom="margin">
+              <wp14:pctWidth>0</wp14:pctWidth>
+            </wp14:sizeRelH>
+            <wp14:sizeRelV relativeFrom="margin">
+              <wp14:pctHeight>0</wp14:pctHeight>
+            </wp14:sizeRelV>
+          </wp:anchor>
+        </w:drawing>
+      </w:r>
+      <w:r>
+        <w:rPr>
+          <w:rFonts w:ascii="Times New Roman" w:hAnsi="Times New Roman" w:cs="Times New Roman"/>
+          <w:sz w:val="20"/>
+          <w:szCs w:val="20"/>
+        </w:rPr>
         <w:tab/>
       </w:r>
       <w:r>
@@ -276,8 +359,3047 @@
         </w:rPr>
         <w:t xml:space="preserve">. The rightmost half of the word stores the remainder of the division, and the leftmost half stores the quotient. </w:t>
       </w:r>
+      <w:r>
+        <w:rPr>
+          <w:rFonts w:ascii="Times New Roman" w:hAnsi="Times New Roman" w:cs="Times New Roman"/>
+          <w:sz w:val="20"/>
+          <w:szCs w:val="20"/>
+        </w:rPr>
+        <w:t>As seen</w:t>
+      </w:r>
+      <w:r>
+        <w:rPr>
+          <w:rFonts w:ascii="Times New Roman" w:hAnsi="Times New Roman" w:cs="Times New Roman"/>
+          <w:sz w:val="20"/>
+          <w:szCs w:val="20"/>
+        </w:rPr>
+        <w:t xml:space="preserve"> below</w:t>
+      </w:r>
+      <w:r>
+        <w:rPr>
+          <w:rFonts w:ascii="Times New Roman" w:hAnsi="Times New Roman" w:cs="Times New Roman"/>
+          <w:sz w:val="20"/>
+          <w:szCs w:val="20"/>
+        </w:rPr>
+        <w:t xml:space="preserve"> in figure 1, to solve the problem, the program I wrote used the four argument registers where I stored the value of the dividend (A1/R0), the value of the divisor (A2, R1), the address of the result (A3, R2) and the value of the result that, initially, is set to zero (A4, R3). In addition to the registers, one subroutine named “LOOP” that performs the logical operations on the values in A1 and A2 is included in the program.</w:t>
+      </w:r>
+    </w:p>
+    <w:p>
+      <w:pPr>
+        <w:jc w:val="both"/>
+        <w:rPr>
+          <w:rFonts w:ascii="Times New Roman" w:hAnsi="Times New Roman" w:cs="Times New Roman"/>
+          <w:sz w:val="20"/>
+          <w:szCs w:val="20"/>
+        </w:rPr>
+      </w:pPr>
+      <w:r>
+        <w:rPr>
+          <w:rFonts w:ascii="Times New Roman" w:hAnsi="Times New Roman" w:cs="Times New Roman"/>
+          <w:noProof/>
+          <w:sz w:val="20"/>
+          <w:szCs w:val="20"/>
+        </w:rPr>
+        <mc:AlternateContent>
+          <mc:Choice Requires="wps">
+            <w:drawing>
+              <wp:anchor distT="0" distB="0" distL="114300" distR="114300" simplePos="0" relativeHeight="251659264" behindDoc="0" locked="0" layoutInCell="1" allowOverlap="1" wp14:anchorId="10F4529B" wp14:editId="547C8535">
+                <wp:simplePos x="0" y="0"/>
+                <wp:positionH relativeFrom="margin">
+                  <wp:align>center</wp:align>
+                </wp:positionH>
+                <wp:positionV relativeFrom="paragraph">
+                  <wp:posOffset>3000070</wp:posOffset>
+                </wp:positionV>
+                <wp:extent cx="3730752" cy="263348"/>
+                <wp:effectExtent l="0" t="0" r="0" b="3810"/>
+                <wp:wrapNone/>
+                <wp:docPr id="2" name="Text Box 2"/>
+                <wp:cNvGraphicFramePr/>
+                <a:graphic xmlns:a="http://schemas.openxmlformats.org/drawingml/2006/main">
+                  <a:graphicData uri="http://schemas.microsoft.com/office/word/2010/wordprocessingShape">
+                    <wps:wsp>
+                      <wps:cNvSpPr txBox="1"/>
+                      <wps:spPr>
+                        <a:xfrm>
+                          <a:off x="0" y="0"/>
+                          <a:ext cx="3730752" cy="263348"/>
+                        </a:xfrm>
+                        <a:prstGeom prst="rect">
+                          <a:avLst/>
+                        </a:prstGeom>
+                        <a:noFill/>
+                        <a:ln w="6350">
+                          <a:noFill/>
+                        </a:ln>
+                      </wps:spPr>
+                      <wps:txbx>
+                        <w:txbxContent>
+                          <w:p>
+                            <w:pPr>
+                              <w:jc w:val="center"/>
+                              <w:rPr>
+                                <w:rFonts w:ascii="Times New Roman" w:hAnsi="Times New Roman" w:cs="Times New Roman"/>
+                                <w:b/>
+                                <w:bCs/>
+                                <w:sz w:val="20"/>
+                                <w:szCs w:val="20"/>
+                              </w:rPr>
+                            </w:pPr>
+                            <w:r>
+                              <w:rPr>
+                                <w:rFonts w:ascii="Times New Roman" w:hAnsi="Times New Roman" w:cs="Times New Roman"/>
+                                <w:b/>
+                                <w:bCs/>
+                                <w:sz w:val="20"/>
+                                <w:szCs w:val="20"/>
+                              </w:rPr>
+                              <w:t>Figure 1: Entirety of the code for task 1</w:t>
+                            </w:r>
+                          </w:p>
+                        </w:txbxContent>
+                      </wps:txbx>
+                      <wps:bodyPr rot="0" spcFirstLastPara="0" vertOverflow="overflow" horzOverflow="overflow" vert="horz" wrap="square" lIns="91440" tIns="45720" rIns="91440" bIns="45720" numCol="1" spcCol="0" rtlCol="0" fromWordArt="0" anchor="t" anchorCtr="0" forceAA="0" compatLnSpc="1">
+                        <a:prstTxWarp prst="textNoShape">
+                          <a:avLst/>
+                        </a:prstTxWarp>
+                        <a:noAutofit/>
+                      </wps:bodyPr>
+                    </wps:wsp>
+                  </a:graphicData>
+                </a:graphic>
+                <wp14:sizeRelV relativeFrom="margin">
+                  <wp14:pctHeight>0</wp14:pctHeight>
+                </wp14:sizeRelV>
+              </wp:anchor>
+            </w:drawing>
+          </mc:Choice>
+          <mc:Fallback>
+            <w:pict>
+              <v:shapetype w14:anchorId="10F4529B" id="_x0000_t202" coordsize="21600,21600" o:spt="202" path="m,l,21600r21600,l21600,xe">
+                <v:stroke joinstyle="miter"/>
+                <v:path gradientshapeok="t" o:connecttype="rect"/>
+              </v:shapetype>
+              <v:shape id="Text Box 2" o:spid="_x0000_s1026" type="#_x0000_t202" style="position:absolute;left:0;text-align:left;margin-left:0;margin-top:236.25pt;width:293.75pt;height:20.75pt;z-index:251659264;visibility:visible;mso-wrap-style:square;mso-height-percent:0;mso-wrap-distance-left:9pt;mso-wrap-distance-top:0;mso-wrap-distance-right:9pt;mso-wrap-distance-bottom:0;mso-position-horizontal:center;mso-position-horizontal-relative:margin;mso-position-vertical:absolute;mso-position-vertical-relative:text;mso-height-percent:0;mso-height-relative:margin;v-text-anchor:top" o:gfxdata="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" filled="f" stroked="f" strokeweight=".5pt">
+                <v:textbox>
+                  <w:txbxContent>
+                    <w:p>
+                      <w:pPr>
+                        <w:jc w:val="center"/>
+                        <w:rPr>
+                          <w:rFonts w:ascii="Times New Roman" w:hAnsi="Times New Roman" w:cs="Times New Roman"/>
+                          <w:b/>
+                          <w:bCs/>
+                          <w:sz w:val="20"/>
+                          <w:szCs w:val="20"/>
+                        </w:rPr>
+                      </w:pPr>
+                      <w:r>
+                        <w:rPr>
+                          <w:rFonts w:ascii="Times New Roman" w:hAnsi="Times New Roman" w:cs="Times New Roman"/>
+                          <w:b/>
+                          <w:bCs/>
+                          <w:sz w:val="20"/>
+                          <w:szCs w:val="20"/>
+                        </w:rPr>
+                        <w:t>Figure 1: Entirety of the code for task 1</w:t>
+                      </w:r>
+                    </w:p>
+                  </w:txbxContent>
+                </v:textbox>
+                <w10:wrap anchorx="margin"/>
+              </v:shape>
+            </w:pict>
+          </mc:Fallback>
+        </mc:AlternateContent>
+      </w:r>
+    </w:p>
+    <w:p>
+      <w:pPr>
+        <w:jc w:val="both"/>
+        <w:rPr>
+          <w:rFonts w:ascii="Times New Roman" w:hAnsi="Times New Roman" w:cs="Times New Roman"/>
+          <w:sz w:val="20"/>
+          <w:szCs w:val="20"/>
+        </w:rPr>
+      </w:pPr>
+      <w:r>
+        <w:rPr>
+          <w:rFonts w:ascii="Times New Roman" w:hAnsi="Times New Roman" w:cs="Times New Roman"/>
+          <w:sz w:val="20"/>
+          <w:szCs w:val="20"/>
+        </w:rPr>
+        <w:tab/>
+      </w:r>
+    </w:p>
+    <w:p>
+      <w:pPr>
+        <w:jc w:val="both"/>
+        <w:rPr>
+          <w:rFonts w:ascii="Times New Roman" w:hAnsi="Times New Roman" w:cs="Times New Roman"/>
+          <w:sz w:val="20"/>
+          <w:szCs w:val="20"/>
+        </w:rPr>
+      </w:pPr>
+    </w:p>
+    <w:p>
+      <w:pPr>
+        <w:ind w:firstLine="720"/>
+        <w:jc w:val="both"/>
+        <w:rPr>
+          <w:rFonts w:ascii="Times New Roman" w:hAnsi="Times New Roman" w:cs="Times New Roman"/>
+          <w:sz w:val="20"/>
+          <w:szCs w:val="20"/>
+        </w:rPr>
+      </w:pPr>
+      <w:r>
+        <w:rPr>
+          <w:rFonts w:ascii="Times New Roman" w:hAnsi="Times New Roman" w:cs="Times New Roman"/>
+          <w:sz w:val="20"/>
+          <w:szCs w:val="20"/>
+        </w:rPr>
+        <w:t xml:space="preserve">In the subroutine, we first compare the </w:t>
+      </w:r>
+      <w:r>
+        <w:rPr>
+          <w:rFonts w:ascii="Times New Roman" w:hAnsi="Times New Roman" w:cs="Times New Roman"/>
+          <w:sz w:val="20"/>
+          <w:szCs w:val="20"/>
+        </w:rPr>
+        <w:t>dividend and divisor values</w:t>
+      </w:r>
+      <w:r>
+        <w:rPr>
+          <w:rFonts w:ascii="Times New Roman" w:hAnsi="Times New Roman" w:cs="Times New Roman"/>
+          <w:sz w:val="20"/>
+          <w:szCs w:val="20"/>
+        </w:rPr>
+        <w:t xml:space="preserve"> using the CMP instruction</w:t>
+      </w:r>
+      <w:r>
+        <w:rPr>
+          <w:rFonts w:ascii="Times New Roman" w:hAnsi="Times New Roman" w:cs="Times New Roman"/>
+          <w:sz w:val="20"/>
+          <w:szCs w:val="20"/>
+        </w:rPr>
+        <w:t xml:space="preserve">. The following instruction reads the updated CPSR register and branches out of the loop if the dividend is smaller than the divisor. If the program remains in the loop, we can add one to R3 and subtract the value of the divisor from the dividend. Doing so every time the program follows the loop allows us to increase the quotient value by one, showing that the </w:t>
+      </w:r>
+      <w:r>
+        <w:rPr>
+          <w:rFonts w:ascii="Times New Roman" w:hAnsi="Times New Roman" w:cs="Times New Roman"/>
+          <w:sz w:val="20"/>
+          <w:szCs w:val="20"/>
+        </w:rPr>
+        <w:t>divisor can divide the dividend one more time</w:t>
+      </w:r>
+      <w:r>
+        <w:rPr>
+          <w:rFonts w:ascii="Times New Roman" w:hAnsi="Times New Roman" w:cs="Times New Roman"/>
+          <w:sz w:val="20"/>
+          <w:szCs w:val="20"/>
+        </w:rPr>
+        <w:t xml:space="preserve">. </w:t>
+      </w:r>
+    </w:p>
+    <w:p>
+      <w:pPr>
+        <w:ind w:firstLine="720"/>
+        <w:jc w:val="both"/>
+        <w:rPr>
+          <w:rFonts w:ascii="Times New Roman" w:hAnsi="Times New Roman" w:cs="Times New Roman"/>
+          <w:sz w:val="20"/>
+          <w:szCs w:val="20"/>
+        </w:rPr>
+      </w:pPr>
+    </w:p>
+    <w:p>
+      <w:pPr>
+        <w:ind w:firstLine="720"/>
+        <w:jc w:val="both"/>
+        <w:rPr>
+          <w:rFonts w:ascii="Times New Roman" w:hAnsi="Times New Roman" w:cs="Times New Roman"/>
+          <w:sz w:val="20"/>
+          <w:szCs w:val="20"/>
+        </w:rPr>
+      </w:pPr>
+      <w:r>
+        <w:rPr>
+          <w:rFonts w:ascii="Times New Roman" w:hAnsi="Times New Roman" w:cs="Times New Roman"/>
+          <w:sz w:val="20"/>
+          <w:szCs w:val="20"/>
+        </w:rPr>
+        <w:t xml:space="preserve">Once the program exits the loop, </w:t>
+      </w:r>
+      <w:r>
+        <w:rPr>
+          <w:rFonts w:ascii="Times New Roman" w:hAnsi="Times New Roman" w:cs="Times New Roman"/>
+          <w:sz w:val="20"/>
+          <w:szCs w:val="20"/>
+        </w:rPr>
+        <w:t xml:space="preserve">a logical shift to the left of 16 bits is performed on R3 </w:t>
+      </w:r>
+      <w:r>
+        <w:rPr>
+          <w:rFonts w:ascii="Times New Roman" w:hAnsi="Times New Roman" w:cs="Times New Roman"/>
+          <w:sz w:val="20"/>
+          <w:szCs w:val="20"/>
+        </w:rPr>
+        <w:t>to</w:t>
+      </w:r>
+      <w:r>
+        <w:rPr>
+          <w:rFonts w:ascii="Times New Roman" w:hAnsi="Times New Roman" w:cs="Times New Roman"/>
+          <w:sz w:val="20"/>
+          <w:szCs w:val="20"/>
+        </w:rPr>
+        <w:t xml:space="preserve"> position the quotient value to the leftmost 16 bits of the “result” word. By adding the remainder (R0) to the result register, we obtain our </w:t>
+      </w:r>
+      <w:r>
+        <w:rPr>
+          <w:rFonts w:ascii="Times New Roman" w:hAnsi="Times New Roman" w:cs="Times New Roman"/>
+          <w:sz w:val="20"/>
+          <w:szCs w:val="20"/>
+        </w:rPr>
+        <w:t>total</w:t>
+      </w:r>
+      <w:r>
+        <w:rPr>
+          <w:rFonts w:ascii="Times New Roman" w:hAnsi="Times New Roman" w:cs="Times New Roman"/>
+          <w:sz w:val="20"/>
+          <w:szCs w:val="20"/>
+        </w:rPr>
+        <w:t xml:space="preserve"> value with a quotient and a remainder. Finally, the value is stored at the address of register 2 to save the final value. The program then exits the subroutine and gets finalized in an end loop.</w:t>
+      </w:r>
+    </w:p>
+    <w:p>
+      <w:pPr>
+        <w:ind w:firstLine="720"/>
+        <w:jc w:val="both"/>
+        <w:rPr>
+          <w:rFonts w:ascii="Times New Roman" w:hAnsi="Times New Roman" w:cs="Times New Roman"/>
+          <w:sz w:val="20"/>
+          <w:szCs w:val="20"/>
+        </w:rPr>
+      </w:pPr>
+    </w:p>
+    <w:p>
+      <w:pPr>
+        <w:ind w:firstLine="720"/>
+        <w:jc w:val="both"/>
+        <w:rPr>
+          <w:rFonts w:ascii="Times New Roman" w:hAnsi="Times New Roman" w:cs="Times New Roman"/>
+          <w:sz w:val="20"/>
+          <w:szCs w:val="20"/>
+        </w:rPr>
+      </w:pPr>
+      <w:r>
+        <w:rPr>
+          <w:rFonts w:ascii="Times New Roman" w:hAnsi="Times New Roman" w:cs="Times New Roman"/>
+          <w:sz w:val="20"/>
+          <w:szCs w:val="20"/>
+        </w:rPr>
+        <w:t xml:space="preserve">To improve and optimize the functionality of this program, the most relevant change I could have </w:t>
+      </w:r>
+      <w:r>
+        <w:rPr>
+          <w:rFonts w:ascii="Times New Roman" w:hAnsi="Times New Roman" w:cs="Times New Roman"/>
+          <w:sz w:val="20"/>
+          <w:szCs w:val="20"/>
+        </w:rPr>
+        <w:t>made</w:t>
+      </w:r>
+      <w:r>
+        <w:rPr>
+          <w:rFonts w:ascii="Times New Roman" w:hAnsi="Times New Roman" w:cs="Times New Roman"/>
+          <w:sz w:val="20"/>
+          <w:szCs w:val="20"/>
+        </w:rPr>
+        <w:t xml:space="preserve"> would be to use more complex instructions. In fact, by using an instruction such as SUBS, I could have avoided the extra step of subtracting the divisor from the dividend by removing the SUB instruction and replacing the CMP instruction with SUBS. This would have updated the CPSR </w:t>
+      </w:r>
+      <w:r>
+        <w:rPr>
+          <w:rFonts w:ascii="Times New Roman" w:hAnsi="Times New Roman" w:cs="Times New Roman"/>
+          <w:sz w:val="20"/>
+          <w:szCs w:val="20"/>
+        </w:rPr>
+        <w:t>and</w:t>
+      </w:r>
+      <w:r>
+        <w:rPr>
+          <w:rFonts w:ascii="Times New Roman" w:hAnsi="Times New Roman" w:cs="Times New Roman"/>
+          <w:sz w:val="20"/>
+          <w:szCs w:val="20"/>
+        </w:rPr>
+        <w:t xml:space="preserve"> </w:t>
+      </w:r>
+      <w:r>
+        <w:rPr>
+          <w:rFonts w:ascii="Times New Roman" w:hAnsi="Times New Roman" w:cs="Times New Roman"/>
+          <w:sz w:val="20"/>
+          <w:szCs w:val="20"/>
+        </w:rPr>
+        <w:t>immediately subtracted the divisor from the dividend</w:t>
+      </w:r>
+      <w:r>
+        <w:rPr>
+          <w:rFonts w:ascii="Times New Roman" w:hAnsi="Times New Roman" w:cs="Times New Roman"/>
+          <w:sz w:val="20"/>
+          <w:szCs w:val="20"/>
+        </w:rPr>
+        <w:t>.</w:t>
+      </w:r>
+    </w:p>
+    <w:p>
+      <w:pPr>
+        <w:jc w:val="both"/>
+        <w:rPr>
+          <w:rFonts w:ascii="Times New Roman" w:hAnsi="Times New Roman" w:cs="Times New Roman"/>
+          <w:sz w:val="20"/>
+          <w:szCs w:val="20"/>
+        </w:rPr>
+      </w:pPr>
+    </w:p>
+    <w:p>
+      <w:pPr>
+        <w:jc w:val="both"/>
+        <w:rPr>
+          <w:rFonts w:ascii="Times New Roman" w:hAnsi="Times New Roman" w:cs="Times New Roman"/>
+          <w:sz w:val="20"/>
+          <w:szCs w:val="20"/>
+        </w:rPr>
+      </w:pPr>
+    </w:p>
+    <w:p>
+      <w:pPr>
+        <w:jc w:val="both"/>
+        <w:rPr>
+          <w:rFonts w:ascii="Times New Roman" w:hAnsi="Times New Roman" w:cs="Times New Roman"/>
+          <w:sz w:val="20"/>
+          <w:szCs w:val="20"/>
+          <w:u w:val="single"/>
+        </w:rPr>
+      </w:pPr>
+      <w:r>
+        <w:rPr>
+          <w:rFonts w:ascii="Times New Roman" w:hAnsi="Times New Roman" w:cs="Times New Roman"/>
+          <w:sz w:val="20"/>
+          <w:szCs w:val="20"/>
+          <w:u w:val="single"/>
+        </w:rPr>
+        <w:lastRenderedPageBreak/>
+        <w:t>Task 2:</w:t>
+      </w:r>
+    </w:p>
+    <w:p>
+      <w:pPr>
+        <w:jc w:val="both"/>
+        <w:rPr>
+          <w:rFonts w:ascii="Times New Roman" w:hAnsi="Times New Roman" w:cs="Times New Roman"/>
+          <w:sz w:val="20"/>
+          <w:szCs w:val="20"/>
+        </w:rPr>
+      </w:pPr>
+      <w:r>
+        <w:rPr>
+          <w:rFonts w:ascii="Times New Roman" w:hAnsi="Times New Roman" w:cs="Times New Roman"/>
+          <w:sz w:val="20"/>
+          <w:szCs w:val="20"/>
+        </w:rPr>
+        <w:tab/>
+      </w:r>
+      <w:r>
+        <w:rPr>
+          <w:rFonts w:ascii="Times New Roman" w:hAnsi="Times New Roman" w:cs="Times New Roman"/>
+          <w:sz w:val="20"/>
+          <w:szCs w:val="20"/>
+        </w:rPr>
+        <w:t xml:space="preserve">An iterative insertion sort algorithm was supplied to us for task two, which we had to use to compose our assembly program that completes the same function. </w:t>
+      </w:r>
+      <w:r>
+        <w:rPr>
+          <w:rFonts w:ascii="Times New Roman" w:hAnsi="Times New Roman" w:cs="Times New Roman"/>
+          <w:sz w:val="20"/>
+          <w:szCs w:val="20"/>
+        </w:rPr>
+        <w:t xml:space="preserve">The given iterative sorting algorithm </w:t>
+      </w:r>
+      <w:r>
+        <w:rPr>
+          <w:rFonts w:ascii="Times New Roman" w:hAnsi="Times New Roman" w:cs="Times New Roman"/>
+          <w:sz w:val="20"/>
+          <w:szCs w:val="20"/>
+        </w:rPr>
+        <w:t>uses</w:t>
+      </w:r>
+      <w:r>
+        <w:rPr>
+          <w:rFonts w:ascii="Times New Roman" w:hAnsi="Times New Roman" w:cs="Times New Roman"/>
+          <w:sz w:val="20"/>
+          <w:szCs w:val="20"/>
+        </w:rPr>
+        <w:t xml:space="preserve"> two arguments: the number of elements in the array to sort and the array. T</w:t>
+      </w:r>
+      <w:r>
+        <w:rPr>
+          <w:rFonts w:ascii="Times New Roman" w:hAnsi="Times New Roman" w:cs="Times New Roman"/>
+          <w:sz w:val="20"/>
+          <w:szCs w:val="20"/>
+        </w:rPr>
+        <w:t>herefore, to write the routine, I used two argument registers for the inputs A1 for the array and A2 for the number of elements stored in the array.</w:t>
+      </w:r>
+    </w:p>
+    <w:p>
+      <w:pPr>
+        <w:jc w:val="both"/>
+        <w:rPr>
+          <w:rFonts w:ascii="Times New Roman" w:hAnsi="Times New Roman" w:cs="Times New Roman"/>
+          <w:sz w:val="20"/>
+          <w:szCs w:val="20"/>
+        </w:rPr>
+      </w:pPr>
+      <w:r>
+        <w:rPr>
+          <w:rFonts w:ascii="Times New Roman" w:hAnsi="Times New Roman" w:cs="Times New Roman"/>
+          <w:sz w:val="20"/>
+          <w:szCs w:val="20"/>
+        </w:rPr>
+        <w:tab/>
+      </w:r>
+    </w:p>
+    <w:p>
+      <w:pPr>
+        <w:jc w:val="both"/>
+        <w:rPr>
+          <w:rFonts w:ascii="Times New Roman" w:hAnsi="Times New Roman" w:cs="Times New Roman"/>
+          <w:sz w:val="20"/>
+          <w:szCs w:val="20"/>
+        </w:rPr>
+      </w:pPr>
+      <w:r>
+        <w:rPr>
+          <w:rFonts w:ascii="Times New Roman" w:hAnsi="Times New Roman" w:cs="Times New Roman"/>
+          <w:sz w:val="20"/>
+          <w:szCs w:val="20"/>
+        </w:rPr>
+        <w:tab/>
+        <w:t>After declaring my argument registers, I used a BL instruction to signal the program to enter the subroutine I wrote. But before doing so, I made sure that I respected conventions by pushing three elements to the stack: the two argument registers and the Link Register (LR). Upon entering the subroutine</w:t>
+      </w:r>
+      <w:r>
+        <w:rPr>
+          <w:rFonts w:ascii="Times New Roman" w:hAnsi="Times New Roman" w:cs="Times New Roman"/>
+          <w:sz w:val="20"/>
+          <w:szCs w:val="20"/>
+        </w:rPr>
+        <w:t>, I pushed</w:t>
+      </w:r>
+      <w:r>
+        <w:rPr>
+          <w:rFonts w:ascii="Times New Roman" w:hAnsi="Times New Roman" w:cs="Times New Roman"/>
+          <w:sz w:val="20"/>
+          <w:szCs w:val="20"/>
+        </w:rPr>
+        <w:t xml:space="preserve"> into the stack</w:t>
+      </w:r>
+      <w:r>
+        <w:rPr>
+          <w:rFonts w:ascii="Times New Roman" w:hAnsi="Times New Roman" w:cs="Times New Roman"/>
+          <w:sz w:val="20"/>
+          <w:szCs w:val="20"/>
+        </w:rPr>
+        <w:t xml:space="preserve"> all seven variable registers I used for the subroutine to respect the callee-save convention</w:t>
+      </w:r>
+      <w:r>
+        <w:rPr>
+          <w:rFonts w:ascii="Times New Roman" w:hAnsi="Times New Roman" w:cs="Times New Roman"/>
+          <w:sz w:val="20"/>
+          <w:szCs w:val="20"/>
+        </w:rPr>
+        <w:t>. It is essential to use the stack for variable registers to be able to reset the register values to zero upon exiting the subroutine. As seen in figure 2, after declaring the necessary variable registers, I wrote the translation of the given C code in assembly to execute the algorithm.</w:t>
+      </w:r>
+    </w:p>
+    <w:p>
+      <w:pPr>
+        <w:jc w:val="both"/>
+        <w:rPr>
+          <w:rFonts w:ascii="Times New Roman" w:hAnsi="Times New Roman" w:cs="Times New Roman"/>
+          <w:sz w:val="20"/>
+          <w:szCs w:val="20"/>
+          <w:lang w:val="en-US"/>
+        </w:rPr>
+      </w:pPr>
+      <w:r>
+        <w:rPr>
+          <w:rFonts w:ascii="Times New Roman" w:hAnsi="Times New Roman" w:cs="Times New Roman"/>
+          <w:noProof/>
+          <w:sz w:val="20"/>
+          <w:szCs w:val="20"/>
+          <w:lang w:val="en-US"/>
+        </w:rPr>
+        <mc:AlternateContent>
+          <mc:Choice Requires="wps">
+            <w:drawing>
+              <wp:anchor distT="0" distB="0" distL="114300" distR="114300" simplePos="0" relativeHeight="251661312" behindDoc="0" locked="0" layoutInCell="1" allowOverlap="1" wp14:anchorId="630D98FA" wp14:editId="2661BAEC">
+                <wp:simplePos x="0" y="0"/>
+                <wp:positionH relativeFrom="margin">
+                  <wp:align>center</wp:align>
+                </wp:positionH>
+                <wp:positionV relativeFrom="paragraph">
+                  <wp:posOffset>2692044</wp:posOffset>
+                </wp:positionV>
+                <wp:extent cx="6027725" cy="314554"/>
+                <wp:effectExtent l="0" t="0" r="0" b="0"/>
+                <wp:wrapNone/>
+                <wp:docPr id="4" name="Text Box 4"/>
+                <wp:cNvGraphicFramePr/>
+                <a:graphic xmlns:a="http://schemas.openxmlformats.org/drawingml/2006/main">
+                  <a:graphicData uri="http://schemas.microsoft.com/office/word/2010/wordprocessingShape">
+                    <wps:wsp>
+                      <wps:cNvSpPr txBox="1"/>
+                      <wps:spPr>
+                        <a:xfrm>
+                          <a:off x="0" y="0"/>
+                          <a:ext cx="6027725" cy="314554"/>
+                        </a:xfrm>
+                        <a:prstGeom prst="rect">
+                          <a:avLst/>
+                        </a:prstGeom>
+                        <a:noFill/>
+                        <a:ln w="6350">
+                          <a:noFill/>
+                        </a:ln>
+                      </wps:spPr>
+                      <wps:txbx>
+                        <w:txbxContent>
+                          <w:p>
+                            <w:pPr>
+                              <w:jc w:val="center"/>
+                              <w:rPr>
+                                <w:rFonts w:ascii="Times New Roman" w:hAnsi="Times New Roman" w:cs="Times New Roman"/>
+                                <w:b/>
+                                <w:bCs/>
+                                <w:sz w:val="20"/>
+                                <w:szCs w:val="20"/>
+                                <w:lang w:val="en-US"/>
+                              </w:rPr>
+                            </w:pPr>
+                            <w:r>
+                              <w:rPr>
+                                <w:rFonts w:ascii="Times New Roman" w:hAnsi="Times New Roman" w:cs="Times New Roman"/>
+                                <w:b/>
+                                <w:bCs/>
+                                <w:sz w:val="20"/>
+                                <w:szCs w:val="20"/>
+                                <w:lang w:val="en-US"/>
+                              </w:rPr>
+                              <w:t xml:space="preserve">Figure 2: </w:t>
+                            </w:r>
+                            <w:r>
+                              <w:rPr>
+                                <w:rFonts w:ascii="Times New Roman" w:hAnsi="Times New Roman" w:cs="Times New Roman"/>
+                                <w:b/>
+                                <w:bCs/>
+                                <w:sz w:val="20"/>
+                                <w:szCs w:val="20"/>
+                                <w:lang w:val="en-US"/>
+                              </w:rPr>
+                              <w:t>subroutine for insertion sort algorithm</w:t>
+                            </w:r>
+                          </w:p>
+                        </w:txbxContent>
+                      </wps:txbx>
+                      <wps:bodyPr rot="0" spcFirstLastPara="0" vertOverflow="overflow" horzOverflow="overflow" vert="horz" wrap="square" lIns="91440" tIns="45720" rIns="91440" bIns="45720" numCol="1" spcCol="0" rtlCol="0" fromWordArt="0" anchor="t" anchorCtr="0" forceAA="0" compatLnSpc="1">
+                        <a:prstTxWarp prst="textNoShape">
+                          <a:avLst/>
+                        </a:prstTxWarp>
+                        <a:noAutofit/>
+                      </wps:bodyPr>
+                    </wps:wsp>
+                  </a:graphicData>
+                </a:graphic>
+                <wp14:sizeRelH relativeFrom="margin">
+                  <wp14:pctWidth>0</wp14:pctWidth>
+                </wp14:sizeRelH>
+              </wp:anchor>
+            </w:drawing>
+          </mc:Choice>
+          <mc:Fallback>
+            <w:pict>
+              <v:shape w14:anchorId="630D98FA" id="Text Box 4" o:spid="_x0000_s1027" type="#_x0000_t202" style="position:absolute;left:0;text-align:left;margin-left:0;margin-top:211.95pt;width:474.6pt;height:24.75pt;z-index:251661312;visibility:visible;mso-wrap-style:square;mso-width-percent:0;mso-wrap-distance-left:9pt;mso-wrap-distance-top:0;mso-wrap-distance-right:9pt;mso-wrap-distance-bottom:0;mso-position-horizontal:center;mso-position-horizontal-relative:margin;mso-position-vertical:absolute;mso-position-vertical-relative:text;mso-width-percent:0;mso-width-relative:margin;v-text-anchor:top" o:gfxdata="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" filled="f" stroked="f" strokeweight=".5pt">
+                <v:textbox>
+                  <w:txbxContent>
+                    <w:p>
+                      <w:pPr>
+                        <w:jc w:val="center"/>
+                        <w:rPr>
+                          <w:rFonts w:ascii="Times New Roman" w:hAnsi="Times New Roman" w:cs="Times New Roman"/>
+                          <w:b/>
+                          <w:bCs/>
+                          <w:sz w:val="20"/>
+                          <w:szCs w:val="20"/>
+                          <w:lang w:val="en-US"/>
+                        </w:rPr>
+                      </w:pPr>
+                      <w:r>
+                        <w:rPr>
+                          <w:rFonts w:ascii="Times New Roman" w:hAnsi="Times New Roman" w:cs="Times New Roman"/>
+                          <w:b/>
+                          <w:bCs/>
+                          <w:sz w:val="20"/>
+                          <w:szCs w:val="20"/>
+                          <w:lang w:val="en-US"/>
+                        </w:rPr>
+                        <w:t xml:space="preserve">Figure 2: </w:t>
+                      </w:r>
+                      <w:r>
+                        <w:rPr>
+                          <w:rFonts w:ascii="Times New Roman" w:hAnsi="Times New Roman" w:cs="Times New Roman"/>
+                          <w:b/>
+                          <w:bCs/>
+                          <w:sz w:val="20"/>
+                          <w:szCs w:val="20"/>
+                          <w:lang w:val="en-US"/>
+                        </w:rPr>
+                        <w:t>subroutine for insertion sort algorithm</w:t>
+                      </w:r>
+                    </w:p>
+                  </w:txbxContent>
+                </v:textbox>
+                <w10:wrap anchorx="margin"/>
+              </v:shape>
+            </w:pict>
+          </mc:Fallback>
+        </mc:AlternateContent>
+      </w:r>
+      <w:r>
+        <w:rPr>
+          <w:rFonts w:ascii="Times New Roman" w:hAnsi="Times New Roman" w:cs="Times New Roman"/>
+          <w:sz w:val="20"/>
+          <w:szCs w:val="20"/>
+          <w:lang w:val="en-US"/>
+        </w:rPr>
+        <w:drawing>
+          <wp:anchor distT="0" distB="0" distL="114300" distR="114300" simplePos="0" relativeHeight="251660288" behindDoc="0" locked="0" layoutInCell="1" allowOverlap="1" wp14:anchorId="42DC2BDA" wp14:editId="5CBDC21F">
+            <wp:simplePos x="0" y="0"/>
+            <wp:positionH relativeFrom="margin">
+              <wp:align>center</wp:align>
+            </wp:positionH>
+            <wp:positionV relativeFrom="paragraph">
+              <wp:posOffset>223850</wp:posOffset>
+            </wp:positionV>
+            <wp:extent cx="4786630" cy="2350770"/>
+            <wp:effectExtent l="19050" t="19050" r="13970" b="11430"/>
+            <wp:wrapTopAndBottom/>
+            <wp:docPr id="3" name="Picture 3" descr="Text&#10;&#10;Description automatically generated"/>
+            <wp:cNvGraphicFramePr>
+              <a:graphicFrameLocks xmlns:a="http://schemas.openxmlformats.org/drawingml/2006/main" noChangeAspect="1"/>
+            </wp:cNvGraphicFramePr>
+            <a:graphic xmlns:a="http://schemas.openxmlformats.org/drawingml/2006/main">
+              <a:graphicData uri="http://schemas.openxmlformats.org/drawingml/2006/picture">
+                <pic:pic xmlns:pic="http://schemas.openxmlformats.org/drawingml/2006/picture">
+                  <pic:nvPicPr>
+                    <pic:cNvPr id="3" name="Picture 3" descr="Text&#10;&#10;Description automatically generated"/>
+                    <pic:cNvPicPr/>
+                  </pic:nvPicPr>
+                  <pic:blipFill>
+                    <a:blip r:embed="rId8">
+                      <a:extLst>
+                        <a:ext uri="{28A0092B-C50C-407E-A947-70E740481C1C}">
+                          <a14:useLocalDpi xmlns:a14="http://schemas.microsoft.com/office/drawing/2010/main" val="0"/>
+                        </a:ext>
+                      </a:extLst>
+                    </a:blip>
+                    <a:stretch>
+                      <a:fillRect/>
+                    </a:stretch>
+                  </pic:blipFill>
+                  <pic:spPr>
+                    <a:xfrm>
+                      <a:off x="0" y="0"/>
+                      <a:ext cx="4786630" cy="2350770"/>
+                    </a:xfrm>
+                    <a:prstGeom prst="rect">
+                      <a:avLst/>
+                    </a:prstGeom>
+                    <a:ln>
+                      <a:solidFill>
+                        <a:schemeClr val="tx1"/>
+                      </a:solidFill>
+                    </a:ln>
+                  </pic:spPr>
+                </pic:pic>
+              </a:graphicData>
+            </a:graphic>
+            <wp14:sizeRelH relativeFrom="margin">
+              <wp14:pctWidth>0</wp14:pctWidth>
+            </wp14:sizeRelH>
+            <wp14:sizeRelV relativeFrom="margin">
+              <wp14:pctHeight>0</wp14:pctHeight>
+            </wp14:sizeRelV>
+          </wp:anchor>
+        </w:drawing>
+      </w:r>
+    </w:p>
+    <w:p>
+      <w:pPr>
+        <w:rPr>
+          <w:rFonts w:ascii="Times New Roman" w:hAnsi="Times New Roman" w:cs="Times New Roman"/>
+          <w:sz w:val="20"/>
+          <w:szCs w:val="20"/>
+          <w:lang w:val="en-US"/>
+        </w:rPr>
+      </w:pPr>
+    </w:p>
+    <w:p>
+      <w:pPr>
+        <w:rPr>
+          <w:rFonts w:ascii="Times New Roman" w:hAnsi="Times New Roman" w:cs="Times New Roman"/>
+          <w:sz w:val="20"/>
+          <w:szCs w:val="20"/>
+          <w:lang w:val="en-US"/>
+        </w:rPr>
+      </w:pPr>
+    </w:p>
+    <w:p>
+      <w:pPr>
+        <w:rPr>
+          <w:rFonts w:ascii="Times New Roman" w:hAnsi="Times New Roman" w:cs="Times New Roman"/>
+          <w:sz w:val="20"/>
+          <w:szCs w:val="20"/>
+          <w:lang w:val="en-US"/>
+        </w:rPr>
+      </w:pPr>
+    </w:p>
+    <w:p>
+      <w:pPr>
+        <w:rPr>
+          <w:rFonts w:ascii="Times New Roman" w:hAnsi="Times New Roman" w:cs="Times New Roman"/>
+          <w:sz w:val="20"/>
+          <w:szCs w:val="20"/>
+          <w:lang w:val="en-US"/>
+        </w:rPr>
+      </w:pPr>
+    </w:p>
+    <w:p>
+      <w:pPr>
+        <w:rPr>
+          <w:rFonts w:ascii="Times New Roman" w:hAnsi="Times New Roman" w:cs="Times New Roman"/>
+          <w:sz w:val="20"/>
+          <w:szCs w:val="20"/>
+        </w:rPr>
+      </w:pPr>
+      <w:r>
+        <w:rPr>
+          <w:rFonts w:ascii="Times New Roman" w:hAnsi="Times New Roman" w:cs="Times New Roman"/>
+          <w:sz w:val="20"/>
+          <w:szCs w:val="20"/>
+          <w:lang w:val="en-US"/>
+        </w:rPr>
+        <w:tab/>
+        <w:t xml:space="preserve">The first step in the translation of the algorithm is to verify that the value of </w:t>
+      </w:r>
+      <w:r>
+        <w:rPr>
+          <w:rFonts w:ascii="Times New Roman" w:hAnsi="Times New Roman" w:cs="Times New Roman"/>
+          <w:sz w:val="20"/>
+          <w:szCs w:val="20"/>
+          <w:lang w:val="en-US"/>
+        </w:rPr>
+        <w:t>“</w:t>
+      </w:r>
+      <w:r>
+        <w:rPr>
+          <w:rFonts w:ascii="Times New Roman" w:hAnsi="Times New Roman" w:cs="Times New Roman"/>
+          <w:sz w:val="20"/>
+          <w:szCs w:val="20"/>
+          <w:lang w:val="en-US"/>
+        </w:rPr>
+        <w:t>i</w:t>
+      </w:r>
+      <w:r>
+        <w:rPr>
+          <w:rFonts w:ascii="Times New Roman" w:hAnsi="Times New Roman" w:cs="Times New Roman"/>
+          <w:sz w:val="20"/>
+          <w:szCs w:val="20"/>
+          <w:lang w:val="en-US"/>
+        </w:rPr>
+        <w:t>”</w:t>
+      </w:r>
+      <w:r>
+        <w:rPr>
+          <w:rFonts w:ascii="Times New Roman" w:hAnsi="Times New Roman" w:cs="Times New Roman"/>
+          <w:sz w:val="20"/>
+          <w:szCs w:val="20"/>
+          <w:lang w:val="en-US"/>
+        </w:rPr>
+        <w:t xml:space="preserve"> (representing the element of the array being sorted) is less than the number of elements in the array</w:t>
+      </w:r>
+      <w:r>
+        <w:rPr>
+          <w:rFonts w:ascii="Times New Roman" w:hAnsi="Times New Roman" w:cs="Times New Roman"/>
+          <w:sz w:val="20"/>
+          <w:szCs w:val="20"/>
+          <w:lang w:val="en-US"/>
+        </w:rPr>
+        <w:t>. If i is greater than the number of elements, we can exit the subroutine</w:t>
+      </w:r>
+      <w:r>
+        <w:rPr>
+          <w:rFonts w:ascii="Times New Roman" w:hAnsi="Times New Roman" w:cs="Times New Roman"/>
+          <w:sz w:val="20"/>
+          <w:szCs w:val="20"/>
+          <w:lang w:val="en-US"/>
+        </w:rPr>
+        <w:t xml:space="preserve">. It is important to store the element to be sorted (V3) and to create a variable </w:t>
+      </w:r>
+      <w:r>
+        <w:rPr>
+          <w:rFonts w:ascii="Times New Roman" w:hAnsi="Times New Roman" w:cs="Times New Roman"/>
+          <w:sz w:val="20"/>
+          <w:szCs w:val="20"/>
+        </w:rPr>
+        <w:t xml:space="preserve">“j” that will iterate through the </w:t>
+      </w:r>
+      <w:r>
+        <w:rPr>
+          <w:rFonts w:ascii="Times New Roman" w:hAnsi="Times New Roman" w:cs="Times New Roman"/>
+          <w:sz w:val="20"/>
+          <w:szCs w:val="20"/>
+        </w:rPr>
+        <w:t xml:space="preserve">values </w:t>
+      </w:r>
+      <w:r>
+        <w:rPr>
+          <w:rFonts w:ascii="Times New Roman" w:hAnsi="Times New Roman" w:cs="Times New Roman"/>
+          <w:sz w:val="20"/>
+          <w:szCs w:val="20"/>
+        </w:rPr>
+        <w:t>of the array</w:t>
+      </w:r>
+      <w:r>
+        <w:rPr>
+          <w:rFonts w:ascii="Times New Roman" w:hAnsi="Times New Roman" w:cs="Times New Roman"/>
+          <w:sz w:val="20"/>
+          <w:szCs w:val="20"/>
+        </w:rPr>
+        <w:t xml:space="preserve"> to the left of “i</w:t>
+      </w:r>
+      <w:r>
+        <w:rPr>
+          <w:rFonts w:ascii="Times New Roman" w:hAnsi="Times New Roman" w:cs="Times New Roman"/>
+          <w:sz w:val="20"/>
+          <w:szCs w:val="20"/>
+        </w:rPr>
+        <w:t>,”</w:t>
+      </w:r>
+      <w:r>
+        <w:rPr>
+          <w:rFonts w:ascii="Times New Roman" w:hAnsi="Times New Roman" w:cs="Times New Roman"/>
+          <w:sz w:val="20"/>
+          <w:szCs w:val="20"/>
+        </w:rPr>
+        <w:t xml:space="preserve"> comparing the stored value with the rest of the elements </w:t>
+      </w:r>
+      <w:r>
+        <w:rPr>
+          <w:rFonts w:ascii="Times New Roman" w:hAnsi="Times New Roman" w:cs="Times New Roman"/>
+          <w:sz w:val="20"/>
+          <w:szCs w:val="20"/>
+        </w:rPr>
+        <w:t>being checked</w:t>
+      </w:r>
+      <w:r>
+        <w:rPr>
+          <w:rFonts w:ascii="Times New Roman" w:hAnsi="Times New Roman" w:cs="Times New Roman"/>
+          <w:sz w:val="20"/>
+          <w:szCs w:val="20"/>
+        </w:rPr>
+        <w:t xml:space="preserve">. </w:t>
+      </w:r>
+      <w:r>
+        <w:rPr>
+          <w:rFonts w:ascii="Times New Roman" w:hAnsi="Times New Roman" w:cs="Times New Roman"/>
+          <w:sz w:val="20"/>
+          <w:szCs w:val="20"/>
+        </w:rPr>
+        <w:t>Before doing any sorting, a second CMP command (the first one is used for the first verification of i &lt; number of elements) is needed to verify</w:t>
+      </w:r>
+      <w:r>
+        <w:rPr>
+          <w:rFonts w:ascii="Times New Roman" w:hAnsi="Times New Roman" w:cs="Times New Roman"/>
+          <w:sz w:val="20"/>
+          <w:szCs w:val="20"/>
+        </w:rPr>
+        <w:t xml:space="preserve"> that the value of “j” is not negative. If “j” is negative, we exit the inner while loop and store the value in V3 into the address of the value pointed by j.</w:t>
+      </w:r>
+    </w:p>
+    <w:p>
+      <w:pPr>
+        <w:rPr>
+          <w:rFonts w:ascii="Times New Roman" w:hAnsi="Times New Roman" w:cs="Times New Roman"/>
+          <w:sz w:val="20"/>
+          <w:szCs w:val="20"/>
+        </w:rPr>
+      </w:pPr>
+    </w:p>
+    <w:p>
+      <w:pPr>
+        <w:rPr>
+          <w:rFonts w:ascii="Times New Roman" w:hAnsi="Times New Roman" w:cs="Times New Roman"/>
+          <w:sz w:val="20"/>
+          <w:szCs w:val="20"/>
+        </w:rPr>
+      </w:pPr>
+      <w:r>
+        <w:rPr>
+          <w:rFonts w:ascii="Times New Roman" w:hAnsi="Times New Roman" w:cs="Times New Roman"/>
+          <w:sz w:val="20"/>
+          <w:szCs w:val="20"/>
+        </w:rPr>
+        <w:tab/>
+        <w:t xml:space="preserve">To sort all the elements, we first pick one and place it in the </w:t>
+      </w:r>
+      <w:r>
+        <w:rPr>
+          <w:rFonts w:ascii="Times New Roman" w:hAnsi="Times New Roman" w:cs="Times New Roman"/>
+          <w:sz w:val="20"/>
+          <w:szCs w:val="20"/>
+        </w:rPr>
+        <w:t>correct</w:t>
+      </w:r>
+      <w:r>
+        <w:rPr>
+          <w:rFonts w:ascii="Times New Roman" w:hAnsi="Times New Roman" w:cs="Times New Roman"/>
+          <w:sz w:val="20"/>
+          <w:szCs w:val="20"/>
+        </w:rPr>
+        <w:t xml:space="preserve"> position relative to the elements to its left. So, once we have our element to sort (V3), we need to compare it to the element to its left, so as we can see on line 29 of Figure 2, we load the value at the address pointed by j-1 (on the first iteration, j = i). Next, we verify whether the element to the left is larger than the value stored in V3. If the element is greater than V3, then we shift the element at j-1 to the right by </w:t>
+      </w:r>
+      <w:r>
+        <w:rPr>
+          <w:rFonts w:ascii="Times New Roman" w:hAnsi="Times New Roman" w:cs="Times New Roman"/>
+          <w:sz w:val="20"/>
+          <w:szCs w:val="20"/>
+        </w:rPr>
+        <w:t>storing</w:t>
+      </w:r>
+      <w:r>
+        <w:rPr>
+          <w:rFonts w:ascii="Times New Roman" w:hAnsi="Times New Roman" w:cs="Times New Roman"/>
+          <w:sz w:val="20"/>
+          <w:szCs w:val="20"/>
+        </w:rPr>
+        <w:t xml:space="preserve"> its value </w:t>
+      </w:r>
+      <w:r>
+        <w:rPr>
+          <w:rFonts w:ascii="Times New Roman" w:hAnsi="Times New Roman" w:cs="Times New Roman"/>
+          <w:sz w:val="20"/>
+          <w:szCs w:val="20"/>
+        </w:rPr>
+        <w:t>in</w:t>
+      </w:r>
+      <w:r>
+        <w:rPr>
+          <w:rFonts w:ascii="Times New Roman" w:hAnsi="Times New Roman" w:cs="Times New Roman"/>
+          <w:sz w:val="20"/>
+          <w:szCs w:val="20"/>
+        </w:rPr>
+        <w:t xml:space="preserve"> the position to its right (line 32)</w:t>
+      </w:r>
+      <w:r>
+        <w:rPr>
+          <w:rFonts w:ascii="Times New Roman" w:hAnsi="Times New Roman" w:cs="Times New Roman"/>
+          <w:sz w:val="20"/>
+          <w:szCs w:val="20"/>
+        </w:rPr>
+        <w:t>. This part of the loop repeats until the value to the left is smaller than the value at index “i</w:t>
+      </w:r>
+      <w:r>
+        <w:rPr>
+          <w:rFonts w:ascii="Times New Roman" w:hAnsi="Times New Roman" w:cs="Times New Roman"/>
+          <w:sz w:val="20"/>
+          <w:szCs w:val="20"/>
+        </w:rPr>
+        <w:t>.”</w:t>
+      </w:r>
+      <w:r>
+        <w:rPr>
+          <w:rFonts w:ascii="Times New Roman" w:hAnsi="Times New Roman" w:cs="Times New Roman"/>
+          <w:sz w:val="20"/>
+          <w:szCs w:val="20"/>
+        </w:rPr>
+        <w:t xml:space="preserve"> At that point, the </w:t>
+      </w:r>
+      <w:r>
+        <w:rPr>
+          <w:rFonts w:ascii="Times New Roman" w:hAnsi="Times New Roman" w:cs="Times New Roman"/>
+          <w:sz w:val="20"/>
+          <w:szCs w:val="20"/>
+        </w:rPr>
+        <w:t>value in V3 gets stored at the address of the array at index j, placing it to the right of a smaller value but to the left of a larger value. Once that step is complete, we increment “i” by one and restart the loop at line 26.</w:t>
+      </w:r>
+    </w:p>
+    <w:p>
+      <w:pPr>
+        <w:rPr>
+          <w:rFonts w:ascii="Times New Roman" w:hAnsi="Times New Roman" w:cs="Times New Roman"/>
+          <w:sz w:val="20"/>
+          <w:szCs w:val="20"/>
+        </w:rPr>
+      </w:pPr>
+    </w:p>
+    <w:p>
+      <w:pPr>
+        <w:rPr>
+          <w:rFonts w:ascii="Times New Roman" w:hAnsi="Times New Roman" w:cs="Times New Roman"/>
+          <w:sz w:val="20"/>
+          <w:szCs w:val="20"/>
+        </w:rPr>
+      </w:pPr>
+      <w:r>
+        <w:rPr>
+          <w:rFonts w:ascii="Times New Roman" w:hAnsi="Times New Roman" w:cs="Times New Roman"/>
+          <w:sz w:val="20"/>
+          <w:szCs w:val="20"/>
+        </w:rPr>
+        <w:tab/>
+        <w:t xml:space="preserve">There are many ways this program could have been optimized. First, I used more registers than was necessary for the subroutine. For example, I could have omitted V1 and used the argument register to access addresses from the array. The reason why we need argument registers is to use them as arguments in a subroutine. Therefore, it was unnecessary to reassign the address to another register. Furthermore, I could </w:t>
+      </w:r>
+      <w:r>
+        <w:rPr>
+          <w:rFonts w:ascii="Times New Roman" w:hAnsi="Times New Roman" w:cs="Times New Roman"/>
+          <w:sz w:val="20"/>
+          <w:szCs w:val="20"/>
+        </w:rPr>
+        <w:t xml:space="preserve">have completed the program </w:t>
+      </w:r>
+      <w:r>
+        <w:rPr>
+          <w:rFonts w:ascii="Times New Roman" w:hAnsi="Times New Roman" w:cs="Times New Roman"/>
+          <w:sz w:val="20"/>
+          <w:szCs w:val="20"/>
+        </w:rPr>
+        <w:t>with</w:t>
+      </w:r>
+      <w:r>
+        <w:rPr>
+          <w:rFonts w:ascii="Times New Roman" w:hAnsi="Times New Roman" w:cs="Times New Roman"/>
+          <w:sz w:val="20"/>
+          <w:szCs w:val="20"/>
+        </w:rPr>
+        <w:t xml:space="preserve"> less instructions by, once again, using CISC instructions. The more complex instructions would allow the program to execute the same functions with fewer but more complex instructions.</w:t>
+      </w:r>
+    </w:p>
+    <w:p>
+      <w:pPr>
+        <w:rPr>
+          <w:rFonts w:ascii="Times New Roman" w:hAnsi="Times New Roman" w:cs="Times New Roman"/>
+          <w:sz w:val="20"/>
+          <w:szCs w:val="20"/>
+        </w:rPr>
+      </w:pPr>
+    </w:p>
+    <w:p>
+      <w:pPr>
+        <w:rPr>
+          <w:rFonts w:ascii="Times New Roman" w:hAnsi="Times New Roman" w:cs="Times New Roman"/>
+          <w:sz w:val="20"/>
+          <w:szCs w:val="20"/>
+        </w:rPr>
+      </w:pPr>
+    </w:p>
+    <w:p>
+      <w:pPr>
+        <w:rPr>
+          <w:rFonts w:ascii="Times New Roman" w:hAnsi="Times New Roman" w:cs="Times New Roman"/>
+          <w:sz w:val="20"/>
+          <w:szCs w:val="20"/>
+        </w:rPr>
+      </w:pPr>
+      <w:r>
+        <w:rPr>
+          <w:rFonts w:ascii="Times New Roman" w:hAnsi="Times New Roman" w:cs="Times New Roman"/>
+          <w:sz w:val="20"/>
+          <w:szCs w:val="20"/>
+          <w:u w:val="single"/>
+        </w:rPr>
+        <w:lastRenderedPageBreak/>
+        <w:t>Task 3:</w:t>
+      </w:r>
+    </w:p>
+    <w:p>
+      <w:pPr>
+        <w:rPr>
+          <w:rFonts w:ascii="Times New Roman" w:hAnsi="Times New Roman" w:cs="Times New Roman"/>
+          <w:sz w:val="20"/>
+          <w:szCs w:val="20"/>
+        </w:rPr>
+      </w:pPr>
+      <w:r>
+        <w:rPr>
+          <w:rFonts w:ascii="Times New Roman" w:hAnsi="Times New Roman" w:cs="Times New Roman"/>
+          <w:sz w:val="20"/>
+          <w:szCs w:val="20"/>
+        </w:rPr>
+        <w:drawing>
+          <wp:anchor distT="0" distB="0" distL="114300" distR="114300" simplePos="0" relativeHeight="251667456" behindDoc="0" locked="0" layoutInCell="1" allowOverlap="1" wp14:anchorId="4A20DA71" wp14:editId="0CD724B7">
+            <wp:simplePos x="0" y="0"/>
+            <wp:positionH relativeFrom="margin">
+              <wp:posOffset>1334135</wp:posOffset>
+            </wp:positionH>
+            <wp:positionV relativeFrom="paragraph">
+              <wp:posOffset>859155</wp:posOffset>
+            </wp:positionV>
+            <wp:extent cx="3723005" cy="2061210"/>
+            <wp:effectExtent l="0" t="0" r="0" b="0"/>
+            <wp:wrapTopAndBottom/>
+            <wp:docPr id="10" name="Picture 10" descr="A screenshot of a computer&#10;&#10;Description automatically generated with medium confidence"/>
+            <wp:cNvGraphicFramePr>
+              <a:graphicFrameLocks xmlns:a="http://schemas.openxmlformats.org/drawingml/2006/main" noChangeAspect="1"/>
+            </wp:cNvGraphicFramePr>
+            <a:graphic xmlns:a="http://schemas.openxmlformats.org/drawingml/2006/main">
+              <a:graphicData uri="http://schemas.openxmlformats.org/drawingml/2006/picture">
+                <pic:pic xmlns:pic="http://schemas.openxmlformats.org/drawingml/2006/picture">
+                  <pic:nvPicPr>
+                    <pic:cNvPr id="10" name="Picture 10" descr="A screenshot of a computer&#10;&#10;Description automatically generated with medium confidence"/>
+                    <pic:cNvPicPr/>
+                  </pic:nvPicPr>
+                  <pic:blipFill>
+                    <a:blip r:embed="rId9">
+                      <a:extLst>
+                        <a:ext uri="{28A0092B-C50C-407E-A947-70E740481C1C}">
+                          <a14:useLocalDpi xmlns:a14="http://schemas.microsoft.com/office/drawing/2010/main" val="0"/>
+                        </a:ext>
+                      </a:extLst>
+                    </a:blip>
+                    <a:stretch>
+                      <a:fillRect/>
+                    </a:stretch>
+                  </pic:blipFill>
+                  <pic:spPr>
+                    <a:xfrm>
+                      <a:off x="0" y="0"/>
+                      <a:ext cx="3723005" cy="2061210"/>
+                    </a:xfrm>
+                    <a:prstGeom prst="rect">
+                      <a:avLst/>
+                    </a:prstGeom>
+                  </pic:spPr>
+                </pic:pic>
+              </a:graphicData>
+            </a:graphic>
+            <wp14:sizeRelH relativeFrom="margin">
+              <wp14:pctWidth>0</wp14:pctWidth>
+            </wp14:sizeRelH>
+            <wp14:sizeRelV relativeFrom="margin">
+              <wp14:pctHeight>0</wp14:pctHeight>
+            </wp14:sizeRelV>
+          </wp:anchor>
+        </w:drawing>
+      </w:r>
+      <w:r>
+        <w:rPr>
+          <w:rFonts w:ascii="Times New Roman" w:hAnsi="Times New Roman" w:cs="Times New Roman"/>
+          <w:sz w:val="20"/>
+          <w:szCs w:val="20"/>
+        </w:rPr>
+        <w:tab/>
+        <w:t>Task three is very similar to task 2, it, once again, requires us to implement an insertion sort algorithm, but in this task, it is a recursive algorithm. In assembly, what this means, is that we need to branch back to the beginning of the function, using the same arguments but possibly modified. To efficiently accomplish this task, we were first required to write the C program associated with this task (figure 3).</w:t>
+      </w:r>
+      <w:r>
+        <w:rPr>
+          <w:rFonts w:ascii="Times New Roman" w:hAnsi="Times New Roman" w:cs="Times New Roman"/>
+          <w:sz w:val="20"/>
+          <w:szCs w:val="20"/>
+        </w:rPr>
+        <w:t xml:space="preserve"> The following code encapsulates the same logic as the C code provided for task 2 but </w:t>
+      </w:r>
+      <w:r>
+        <w:rPr>
+          <w:rFonts w:ascii="Times New Roman" w:hAnsi="Times New Roman" w:cs="Times New Roman"/>
+          <w:sz w:val="20"/>
+          <w:szCs w:val="20"/>
+        </w:rPr>
+        <w:t xml:space="preserve">is </w:t>
+      </w:r>
+      <w:r>
+        <w:rPr>
+          <w:rFonts w:ascii="Times New Roman" w:hAnsi="Times New Roman" w:cs="Times New Roman"/>
+          <w:sz w:val="20"/>
+          <w:szCs w:val="20"/>
+        </w:rPr>
+        <w:t>slightly modified</w:t>
+      </w:r>
+      <w:r>
+        <w:rPr>
+          <w:rFonts w:ascii="Times New Roman" w:hAnsi="Times New Roman" w:cs="Times New Roman"/>
+          <w:sz w:val="20"/>
+          <w:szCs w:val="20"/>
+        </w:rPr>
+        <w:t>/</w:t>
+      </w:r>
+    </w:p>
+    <w:p>
+      <w:pPr>
+        <w:rPr>
+          <w:rFonts w:ascii="Times New Roman" w:hAnsi="Times New Roman" w:cs="Times New Roman"/>
+          <w:sz w:val="20"/>
+          <w:szCs w:val="20"/>
+        </w:rPr>
+      </w:pPr>
+    </w:p>
+    <w:p>
+      <w:pPr>
+        <w:rPr>
+          <w:rFonts w:ascii="Times New Roman" w:hAnsi="Times New Roman" w:cs="Times New Roman"/>
+          <w:sz w:val="20"/>
+          <w:szCs w:val="20"/>
+        </w:rPr>
+      </w:pPr>
+      <w:r>
+        <w:rPr>
+          <w:rFonts w:ascii="Times New Roman" w:hAnsi="Times New Roman" w:cs="Times New Roman"/>
+          <w:noProof/>
+          <w:sz w:val="20"/>
+          <w:szCs w:val="20"/>
+        </w:rPr>
+        <mc:AlternateContent>
+          <mc:Choice Requires="wps">
+            <w:drawing>
+              <wp:anchor distT="0" distB="0" distL="114300" distR="114300" simplePos="0" relativeHeight="251663360" behindDoc="0" locked="0" layoutInCell="1" allowOverlap="1" wp14:anchorId="502A4DF9" wp14:editId="44C1A7F6">
+                <wp:simplePos x="0" y="0"/>
+                <wp:positionH relativeFrom="margin">
+                  <wp:align>center</wp:align>
+                </wp:positionH>
+                <wp:positionV relativeFrom="paragraph">
+                  <wp:posOffset>8255</wp:posOffset>
+                </wp:positionV>
+                <wp:extent cx="3423285" cy="285115"/>
+                <wp:effectExtent l="0" t="0" r="0" b="635"/>
+                <wp:wrapNone/>
+                <wp:docPr id="6" name="Text Box 6"/>
+                <wp:cNvGraphicFramePr/>
+                <a:graphic xmlns:a="http://schemas.openxmlformats.org/drawingml/2006/main">
+                  <a:graphicData uri="http://schemas.microsoft.com/office/word/2010/wordprocessingShape">
+                    <wps:wsp>
+                      <wps:cNvSpPr txBox="1"/>
+                      <wps:spPr>
+                        <a:xfrm>
+                          <a:off x="0" y="0"/>
+                          <a:ext cx="3423285" cy="285115"/>
+                        </a:xfrm>
+                        <a:prstGeom prst="rect">
+                          <a:avLst/>
+                        </a:prstGeom>
+                        <a:noFill/>
+                        <a:ln w="6350">
+                          <a:noFill/>
+                        </a:ln>
+                      </wps:spPr>
+                      <wps:txbx>
+                        <w:txbxContent>
+                          <w:p>
+                            <w:pPr>
+                              <w:jc w:val="center"/>
+                              <w:rPr>
+                                <w:rFonts w:ascii="Times New Roman" w:hAnsi="Times New Roman" w:cs="Times New Roman"/>
+                                <w:b/>
+                                <w:bCs/>
+                                <w:sz w:val="20"/>
+                                <w:szCs w:val="20"/>
+                              </w:rPr>
+                            </w:pPr>
+                            <w:r>
+                              <w:rPr>
+                                <w:rFonts w:ascii="Times New Roman" w:hAnsi="Times New Roman" w:cs="Times New Roman"/>
+                                <w:b/>
+                                <w:bCs/>
+                                <w:sz w:val="20"/>
+                                <w:szCs w:val="20"/>
+                              </w:rPr>
+                              <w:t>Figure 3: recursive insertion sort in C</w:t>
+                            </w:r>
+                          </w:p>
+                        </w:txbxContent>
+                      </wps:txbx>
+                      <wps:bodyPr rot="0" spcFirstLastPara="0" vertOverflow="overflow" horzOverflow="overflow" vert="horz" wrap="square" lIns="91440" tIns="45720" rIns="91440" bIns="45720" numCol="1" spcCol="0" rtlCol="0" fromWordArt="0" anchor="t" anchorCtr="0" forceAA="0" compatLnSpc="1">
+                        <a:prstTxWarp prst="textNoShape">
+                          <a:avLst/>
+                        </a:prstTxWarp>
+                        <a:noAutofit/>
+                      </wps:bodyPr>
+                    </wps:wsp>
+                  </a:graphicData>
+                </a:graphic>
+              </wp:anchor>
+            </w:drawing>
+          </mc:Choice>
+          <mc:Fallback>
+            <w:pict>
+              <v:shape w14:anchorId="502A4DF9" id="Text Box 6" o:spid="_x0000_s1028" type="#_x0000_t202" style="position:absolute;margin-left:0;margin-top:.65pt;width:269.55pt;height:22.45pt;z-index:251663360;visibility:visible;mso-wrap-style:square;mso-wrap-distance-left:9pt;mso-wrap-distance-top:0;mso-wrap-distance-right:9pt;mso-wrap-distance-bottom:0;mso-position-horizontal:center;mso-position-horizontal-relative:margin;mso-position-vertical:absolute;mso-position-vertical-relative:text;v-text-anchor:top" o:gfxdata="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" filled="f" stroked="f" strokeweight=".5pt">
+                <v:textbox>
+                  <w:txbxContent>
+                    <w:p>
+                      <w:pPr>
+                        <w:jc w:val="center"/>
+                        <w:rPr>
+                          <w:rFonts w:ascii="Times New Roman" w:hAnsi="Times New Roman" w:cs="Times New Roman"/>
+                          <w:b/>
+                          <w:bCs/>
+                          <w:sz w:val="20"/>
+                          <w:szCs w:val="20"/>
+                        </w:rPr>
+                      </w:pPr>
+                      <w:r>
+                        <w:rPr>
+                          <w:rFonts w:ascii="Times New Roman" w:hAnsi="Times New Roman" w:cs="Times New Roman"/>
+                          <w:b/>
+                          <w:bCs/>
+                          <w:sz w:val="20"/>
+                          <w:szCs w:val="20"/>
+                        </w:rPr>
+                        <w:t>Figure 3: recursive insertion sort in C</w:t>
+                      </w:r>
+                    </w:p>
+                  </w:txbxContent>
+                </v:textbox>
+                <w10:wrap anchorx="margin"/>
+              </v:shape>
+            </w:pict>
+          </mc:Fallback>
+        </mc:AlternateContent>
+      </w:r>
+    </w:p>
+    <w:p>
+      <w:pPr>
+        <w:rPr>
+          <w:rFonts w:ascii="Times New Roman" w:hAnsi="Times New Roman" w:cs="Times New Roman"/>
+          <w:sz w:val="20"/>
+          <w:szCs w:val="20"/>
+        </w:rPr>
+      </w:pPr>
+    </w:p>
+    <w:p>
+      <w:pPr>
+        <w:rPr>
+          <w:rFonts w:ascii="Times New Roman" w:hAnsi="Times New Roman" w:cs="Times New Roman"/>
+          <w:sz w:val="20"/>
+          <w:szCs w:val="20"/>
+        </w:rPr>
+      </w:pPr>
+      <w:r>
+        <w:rPr>
+          <w:rFonts w:ascii="Times New Roman" w:hAnsi="Times New Roman" w:cs="Times New Roman"/>
+          <w:sz w:val="20"/>
+          <w:szCs w:val="20"/>
+        </w:rPr>
+        <w:tab/>
+        <w:t xml:space="preserve">The logic for task 3 is essentially the same as for task 2, except that there is only one loop in the recursive program. We substitute the outer for-loop with the recursive call at line 12 and the inner while loop with a for-loop. To ensure that the sorting mechanism goes through all the elements of the array, it is essential to increment “i” in the recursive function call. This will allow us to visit each element of the array. In assembly code, the recursive call entails pushing the LR with every single call. The </w:t>
+      </w:r>
+      <w:r>
+        <w:rPr>
+          <w:rFonts w:ascii="Times New Roman" w:hAnsi="Times New Roman" w:cs="Times New Roman"/>
+          <w:sz w:val="20"/>
+          <w:szCs w:val="20"/>
+        </w:rPr>
+        <w:t>primary</w:t>
+      </w:r>
+      <w:r>
+        <w:rPr>
+          <w:rFonts w:ascii="Times New Roman" w:hAnsi="Times New Roman" w:cs="Times New Roman"/>
+          <w:sz w:val="20"/>
+          <w:szCs w:val="20"/>
+        </w:rPr>
+        <w:t xml:space="preserve"> difficulty in this task was </w:t>
+      </w:r>
+      <w:r>
+        <w:rPr>
+          <w:rFonts w:ascii="Times New Roman" w:hAnsi="Times New Roman" w:cs="Times New Roman"/>
+          <w:sz w:val="20"/>
+          <w:szCs w:val="20"/>
+        </w:rPr>
+        <w:t xml:space="preserve">keeping track of all the elements pushed into the stack and </w:t>
+      </w:r>
+      <w:r>
+        <w:rPr>
+          <w:rFonts w:ascii="Times New Roman" w:hAnsi="Times New Roman" w:cs="Times New Roman"/>
+          <w:sz w:val="20"/>
+          <w:szCs w:val="20"/>
+        </w:rPr>
+        <w:t>pop</w:t>
+      </w:r>
+      <w:r>
+        <w:rPr>
+          <w:rFonts w:ascii="Times New Roman" w:hAnsi="Times New Roman" w:cs="Times New Roman"/>
+          <w:sz w:val="20"/>
+          <w:szCs w:val="20"/>
+        </w:rPr>
+        <w:t>ping</w:t>
+      </w:r>
+      <w:r>
+        <w:rPr>
+          <w:rFonts w:ascii="Times New Roman" w:hAnsi="Times New Roman" w:cs="Times New Roman"/>
+          <w:sz w:val="20"/>
+          <w:szCs w:val="20"/>
+        </w:rPr>
+        <w:t xml:space="preserve"> them at the appropriate time. As seen in figure 4, I pushed and popped the LR before and after the recursive call.</w:t>
+      </w:r>
+    </w:p>
+    <w:p>
+      <w:pPr>
+        <w:rPr>
+          <w:rFonts w:ascii="Times New Roman" w:hAnsi="Times New Roman" w:cs="Times New Roman"/>
+          <w:sz w:val="20"/>
+          <w:szCs w:val="20"/>
+        </w:rPr>
+      </w:pPr>
+      <w:r>
+        <w:rPr>
+          <w:rFonts w:ascii="Times New Roman" w:hAnsi="Times New Roman" w:cs="Times New Roman"/>
+          <w:sz w:val="20"/>
+          <w:szCs w:val="20"/>
+        </w:rPr>
+        <w:drawing>
+          <wp:anchor distT="0" distB="0" distL="114300" distR="114300" simplePos="0" relativeHeight="251666432" behindDoc="0" locked="0" layoutInCell="1" allowOverlap="1" wp14:anchorId="03364825" wp14:editId="2D3D5B93">
+            <wp:simplePos x="0" y="0"/>
+            <wp:positionH relativeFrom="margin">
+              <wp:align>center</wp:align>
+            </wp:positionH>
+            <wp:positionV relativeFrom="paragraph">
+              <wp:posOffset>230912</wp:posOffset>
+            </wp:positionV>
+            <wp:extent cx="2876951" cy="1600423"/>
+            <wp:effectExtent l="0" t="0" r="0" b="0"/>
+            <wp:wrapTopAndBottom/>
+            <wp:docPr id="9" name="Picture 9" descr="Text&#10;&#10;Description automatically generated"/>
+            <wp:cNvGraphicFramePr>
+              <a:graphicFrameLocks xmlns:a="http://schemas.openxmlformats.org/drawingml/2006/main" noChangeAspect="1"/>
+            </wp:cNvGraphicFramePr>
+            <a:graphic xmlns:a="http://schemas.openxmlformats.org/drawingml/2006/main">
+              <a:graphicData uri="http://schemas.openxmlformats.org/drawingml/2006/picture">
+                <pic:pic xmlns:pic="http://schemas.openxmlformats.org/drawingml/2006/picture">
+                  <pic:nvPicPr>
+                    <pic:cNvPr id="9" name="Picture 9" descr="Text&#10;&#10;Description automatically generated"/>
+                    <pic:cNvPicPr/>
+                  </pic:nvPicPr>
+                  <pic:blipFill>
+                    <a:blip r:embed="rId10">
+                      <a:extLst>
+                        <a:ext uri="{28A0092B-C50C-407E-A947-70E740481C1C}">
+                          <a14:useLocalDpi xmlns:a14="http://schemas.microsoft.com/office/drawing/2010/main" val="0"/>
+                        </a:ext>
+                      </a:extLst>
+                    </a:blip>
+                    <a:stretch>
+                      <a:fillRect/>
+                    </a:stretch>
+                  </pic:blipFill>
+                  <pic:spPr>
+                    <a:xfrm>
+                      <a:off x="0" y="0"/>
+                      <a:ext cx="2876951" cy="1600423"/>
+                    </a:xfrm>
+                    <a:prstGeom prst="rect">
+                      <a:avLst/>
+                    </a:prstGeom>
+                  </pic:spPr>
+                </pic:pic>
+              </a:graphicData>
+            </a:graphic>
+          </wp:anchor>
+        </w:drawing>
+      </w:r>
+    </w:p>
+    <w:p>
+      <w:pPr>
+        <w:rPr>
+          <w:rFonts w:ascii="Times New Roman" w:hAnsi="Times New Roman" w:cs="Times New Roman"/>
+          <w:sz w:val="20"/>
+          <w:szCs w:val="20"/>
+        </w:rPr>
+      </w:pPr>
+    </w:p>
+    <w:p>
+      <w:pPr>
+        <w:rPr>
+          <w:rFonts w:ascii="Times New Roman" w:hAnsi="Times New Roman" w:cs="Times New Roman"/>
+          <w:sz w:val="20"/>
+          <w:szCs w:val="20"/>
+          <w:lang w:val="en-US"/>
+        </w:rPr>
+      </w:pPr>
+      <w:r>
+        <w:rPr>
+          <w:rFonts w:ascii="Times New Roman" w:hAnsi="Times New Roman" w:cs="Times New Roman"/>
+          <w:noProof/>
+          <w:sz w:val="20"/>
+          <w:szCs w:val="20"/>
+          <w:lang w:val="en-US"/>
+        </w:rPr>
+        <mc:AlternateContent>
+          <mc:Choice Requires="wps">
+            <w:drawing>
+              <wp:anchor distT="0" distB="0" distL="114300" distR="114300" simplePos="0" relativeHeight="251665408" behindDoc="0" locked="0" layoutInCell="1" allowOverlap="1" wp14:anchorId="79414CE3" wp14:editId="67B35A3E">
+                <wp:simplePos x="0" y="0"/>
+                <wp:positionH relativeFrom="column">
+                  <wp:posOffset>1796339</wp:posOffset>
+                </wp:positionH>
+                <wp:positionV relativeFrom="paragraph">
+                  <wp:posOffset>6502</wp:posOffset>
+                </wp:positionV>
+                <wp:extent cx="2809037" cy="343815"/>
+                <wp:effectExtent l="0" t="0" r="0" b="0"/>
+                <wp:wrapNone/>
+                <wp:docPr id="8" name="Text Box 8"/>
+                <wp:cNvGraphicFramePr/>
+                <a:graphic xmlns:a="http://schemas.openxmlformats.org/drawingml/2006/main">
+                  <a:graphicData uri="http://schemas.microsoft.com/office/word/2010/wordprocessingShape">
+                    <wps:wsp>
+                      <wps:cNvSpPr txBox="1"/>
+                      <wps:spPr>
+                        <a:xfrm>
+                          <a:off x="0" y="0"/>
+                          <a:ext cx="2809037" cy="343815"/>
+                        </a:xfrm>
+                        <a:prstGeom prst="rect">
+                          <a:avLst/>
+                        </a:prstGeom>
+                        <a:noFill/>
+                        <a:ln w="6350">
+                          <a:noFill/>
+                        </a:ln>
+                      </wps:spPr>
+                      <wps:txbx>
+                        <w:txbxContent>
+                          <w:p>
+                            <w:pPr>
+                              <w:jc w:val="center"/>
+                              <w:rPr>
+                                <w:rFonts w:ascii="Times New Roman" w:hAnsi="Times New Roman" w:cs="Times New Roman"/>
+                                <w:b/>
+                                <w:bCs/>
+                                <w:sz w:val="20"/>
+                                <w:szCs w:val="20"/>
+                              </w:rPr>
+                            </w:pPr>
+                            <w:r>
+                              <w:rPr>
+                                <w:rFonts w:ascii="Times New Roman" w:hAnsi="Times New Roman" w:cs="Times New Roman"/>
+                                <w:b/>
+                                <w:bCs/>
+                                <w:sz w:val="20"/>
+                                <w:szCs w:val="20"/>
+                                <w:lang w:val="en-US"/>
+                              </w:rPr>
+                              <w:t>Figure 4: push</w:t>
+                            </w:r>
+                            <w:r>
+                              <w:rPr>
+                                <w:rFonts w:ascii="Times New Roman" w:hAnsi="Times New Roman" w:cs="Times New Roman"/>
+                                <w:b/>
+                                <w:bCs/>
+                                <w:sz w:val="20"/>
+                                <w:szCs w:val="20"/>
+                              </w:rPr>
+                              <w:t>/pop of LR and exit branch</w:t>
+                            </w:r>
+                          </w:p>
+                        </w:txbxContent>
+                      </wps:txbx>
+                      <wps:bodyPr rot="0" spcFirstLastPara="0" vertOverflow="overflow" horzOverflow="overflow" vert="horz" wrap="square" lIns="91440" tIns="45720" rIns="91440" bIns="45720" numCol="1" spcCol="0" rtlCol="0" fromWordArt="0" anchor="t" anchorCtr="0" forceAA="0" compatLnSpc="1">
+                        <a:prstTxWarp prst="textNoShape">
+                          <a:avLst/>
+                        </a:prstTxWarp>
+                        <a:noAutofit/>
+                      </wps:bodyPr>
+                    </wps:wsp>
+                  </a:graphicData>
+                </a:graphic>
+              </wp:anchor>
+            </w:drawing>
+          </mc:Choice>
+          <mc:Fallback>
+            <w:pict>
+              <v:shape w14:anchorId="79414CE3" id="Text Box 8" o:spid="_x0000_s1029" type="#_x0000_t202" style="position:absolute;margin-left:141.45pt;margin-top:.5pt;width:221.2pt;height:27.05pt;z-index:251665408;visibility:visible;mso-wrap-style:square;mso-wrap-distance-left:9pt;mso-wrap-distance-top:0;mso-wrap-distance-right:9pt;mso-wrap-distance-bottom:0;mso-position-horizontal:absolute;mso-position-horizontal-relative:text;mso-position-vertical:absolute;mso-position-vertical-relative:text;v-text-anchor:top" o:gfxdata="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" filled="f" stroked="f" strokeweight=".5pt">
+                <v:textbox>
+                  <w:txbxContent>
+                    <w:p>
+                      <w:pPr>
+                        <w:jc w:val="center"/>
+                        <w:rPr>
+                          <w:rFonts w:ascii="Times New Roman" w:hAnsi="Times New Roman" w:cs="Times New Roman"/>
+                          <w:b/>
+                          <w:bCs/>
+                          <w:sz w:val="20"/>
+                          <w:szCs w:val="20"/>
+                        </w:rPr>
+                      </w:pPr>
+                      <w:r>
+                        <w:rPr>
+                          <w:rFonts w:ascii="Times New Roman" w:hAnsi="Times New Roman" w:cs="Times New Roman"/>
+                          <w:b/>
+                          <w:bCs/>
+                          <w:sz w:val="20"/>
+                          <w:szCs w:val="20"/>
+                          <w:lang w:val="en-US"/>
+                        </w:rPr>
+                        <w:t>Figure 4: push</w:t>
+                      </w:r>
+                      <w:r>
+                        <w:rPr>
+                          <w:rFonts w:ascii="Times New Roman" w:hAnsi="Times New Roman" w:cs="Times New Roman"/>
+                          <w:b/>
+                          <w:bCs/>
+                          <w:sz w:val="20"/>
+                          <w:szCs w:val="20"/>
+                        </w:rPr>
+                        <w:t>/pop of LR and exit branch</w:t>
+                      </w:r>
+                    </w:p>
+                  </w:txbxContent>
+                </v:textbox>
+              </v:shape>
+            </w:pict>
+          </mc:Fallback>
+        </mc:AlternateContent>
+      </w:r>
+    </w:p>
+    <w:p>
+      <w:pPr>
+        <w:rPr>
+          <w:rFonts w:ascii="Times New Roman" w:hAnsi="Times New Roman" w:cs="Times New Roman"/>
+          <w:sz w:val="20"/>
+          <w:szCs w:val="20"/>
+          <w:lang w:val="en-US"/>
+        </w:rPr>
+      </w:pPr>
+    </w:p>
+    <w:p>
+      <w:pPr>
+        <w:rPr>
+          <w:rFonts w:ascii="Times New Roman" w:hAnsi="Times New Roman" w:cs="Times New Roman"/>
+          <w:sz w:val="20"/>
+          <w:szCs w:val="20"/>
+          <w:lang w:val="en-US"/>
+        </w:rPr>
+      </w:pPr>
+      <w:r>
+        <w:rPr>
+          <w:rFonts w:ascii="Times New Roman" w:hAnsi="Times New Roman" w:cs="Times New Roman"/>
+          <w:sz w:val="20"/>
+          <w:szCs w:val="20"/>
+          <w:lang w:val="en-US"/>
+        </w:rPr>
+        <w:tab/>
+        <w:t>When the array is sorted (verified by checking if the value of i is greater or equal to the number of elements in the array, the program counter is set to the “exit” branch. As previously mentioned, the LR is pushed before every recursive call, so the stack contains N (number of elements) LR values. The “BX LR” at line 45 indicates that the program shall branch to the saved value of the LR, which is at line 42. Since the next instruction is, once again, BX LR, the program branches back to line 42, where the process restarts, oscillating between the “POP” at line 42 and the “BX” at line 45 until the LR points back to the beginning of the program where the “sortlist” subroutine is initially called, as such, every single LR value gets popped, and the program continues as it should.</w:t>
+      </w:r>
+    </w:p>
+    <w:p>
+      <w:pPr>
+        <w:rPr>
+          <w:rFonts w:ascii="Times New Roman" w:hAnsi="Times New Roman" w:cs="Times New Roman"/>
+          <w:sz w:val="20"/>
+          <w:szCs w:val="20"/>
+          <w:lang w:val="en-US"/>
+        </w:rPr>
+      </w:pPr>
+    </w:p>
+    <w:p>
+      <w:pPr>
+        <w:rPr>
+          <w:rFonts w:ascii="Times New Roman" w:hAnsi="Times New Roman" w:cs="Times New Roman"/>
+          <w:sz w:val="20"/>
+          <w:szCs w:val="20"/>
+          <w:lang w:val="en-US"/>
+        </w:rPr>
+      </w:pPr>
+      <w:r>
+        <w:rPr>
+          <w:rFonts w:ascii="Times New Roman" w:hAnsi="Times New Roman" w:cs="Times New Roman"/>
+          <w:sz w:val="20"/>
+          <w:szCs w:val="20"/>
+          <w:lang w:val="en-US"/>
+        </w:rPr>
+        <w:tab/>
+        <w:t>The optimizations for this routine are very similar to the ones mentioned for task</w:t>
+      </w:r>
+      <w:r>
+        <w:rPr>
+          <w:rFonts w:ascii="Times New Roman" w:hAnsi="Times New Roman" w:cs="Times New Roman"/>
+          <w:sz w:val="20"/>
+          <w:szCs w:val="20"/>
+          <w:lang w:val="en-US"/>
+        </w:rPr>
+        <w:t xml:space="preserve">s 1 and 2. There would be </w:t>
+      </w:r>
+      <w:r>
+        <w:rPr>
+          <w:rFonts w:ascii="Times New Roman" w:hAnsi="Times New Roman" w:cs="Times New Roman"/>
+          <w:sz w:val="20"/>
+          <w:szCs w:val="20"/>
+          <w:lang w:val="en-US"/>
+        </w:rPr>
+        <w:t>fewer</w:t>
+      </w:r>
+      <w:r>
+        <w:rPr>
+          <w:rFonts w:ascii="Times New Roman" w:hAnsi="Times New Roman" w:cs="Times New Roman"/>
+          <w:sz w:val="20"/>
+          <w:szCs w:val="20"/>
+          <w:lang w:val="en-US"/>
+        </w:rPr>
+        <w:t xml:space="preserve"> instructions if</w:t>
+      </w:r>
+      <w:r>
+        <w:rPr>
+          <w:rFonts w:ascii="Times New Roman" w:hAnsi="Times New Roman" w:cs="Times New Roman"/>
+          <w:sz w:val="20"/>
+          <w:szCs w:val="20"/>
+          <w:lang w:val="en-US"/>
+        </w:rPr>
+        <w:t xml:space="preserve"> I </w:t>
+      </w:r>
+      <w:r>
+        <w:rPr>
+          <w:rFonts w:ascii="Times New Roman" w:hAnsi="Times New Roman" w:cs="Times New Roman"/>
+          <w:sz w:val="20"/>
+          <w:szCs w:val="20"/>
+          <w:lang w:val="en-US"/>
+        </w:rPr>
+        <w:t>considered</w:t>
+      </w:r>
+      <w:r>
+        <w:rPr>
+          <w:rFonts w:ascii="Times New Roman" w:hAnsi="Times New Roman" w:cs="Times New Roman"/>
+          <w:sz w:val="20"/>
+          <w:szCs w:val="20"/>
+          <w:lang w:val="en-US"/>
+        </w:rPr>
+        <w:t xml:space="preserve"> using CISC instructions and takin</w:t>
+      </w:r>
+      <w:r>
+        <w:rPr>
+          <w:rFonts w:ascii="Times New Roman" w:hAnsi="Times New Roman" w:cs="Times New Roman"/>
+          <w:sz w:val="20"/>
+          <w:szCs w:val="20"/>
+          <w:lang w:val="en-US"/>
+        </w:rPr>
+        <w:t>g</w:t>
+      </w:r>
+      <w:r>
+        <w:rPr>
+          <w:rFonts w:ascii="Times New Roman" w:hAnsi="Times New Roman" w:cs="Times New Roman"/>
+          <w:sz w:val="20"/>
+          <w:szCs w:val="20"/>
+          <w:lang w:val="en-US"/>
+        </w:rPr>
+        <w:t xml:space="preserve"> advantage of their efficient functionalities.</w:t>
+      </w:r>
+    </w:p>
+    <w:p>
+      <w:pPr>
+        <w:rPr>
+          <w:rFonts w:ascii="Times New Roman" w:hAnsi="Times New Roman" w:cs="Times New Roman"/>
+          <w:sz w:val="20"/>
+          <w:szCs w:val="20"/>
+          <w:lang w:val="en-US"/>
+        </w:rPr>
+      </w:pPr>
+    </w:p>
+    <w:p>
+      <w:pPr>
+        <w:rPr>
+          <w:rFonts w:ascii="Times New Roman" w:hAnsi="Times New Roman" w:cs="Times New Roman"/>
+          <w:sz w:val="20"/>
+          <w:szCs w:val="20"/>
+          <w:lang w:val="en-US"/>
+        </w:rPr>
+      </w:pPr>
+    </w:p>
+    <w:p>
+      <w:pPr>
+        <w:rPr>
+          <w:rFonts w:ascii="Times New Roman" w:hAnsi="Times New Roman" w:cs="Times New Roman"/>
+          <w:sz w:val="20"/>
+          <w:szCs w:val="20"/>
+          <w:u w:val="single"/>
+          <w:lang w:val="en-US"/>
+        </w:rPr>
+      </w:pPr>
+      <w:r>
+        <w:rPr>
+          <w:rFonts w:ascii="Times New Roman" w:hAnsi="Times New Roman" w:cs="Times New Roman"/>
+          <w:sz w:val="20"/>
+          <w:szCs w:val="20"/>
+          <w:u w:val="single"/>
+          <w:lang w:val="en-US"/>
+        </w:rPr>
+        <w:lastRenderedPageBreak/>
+        <w:t>Task 4:</w:t>
+      </w:r>
+    </w:p>
+    <w:p>
+      <w:pPr>
+        <w:rPr>
+          <w:rFonts w:ascii="Times New Roman" w:hAnsi="Times New Roman" w:cs="Times New Roman"/>
+          <w:sz w:val="20"/>
+          <w:szCs w:val="20"/>
+          <w:lang w:val="en-US"/>
+        </w:rPr>
+      </w:pPr>
+      <w:r>
+        <w:rPr>
+          <w:rFonts w:ascii="Times New Roman" w:hAnsi="Times New Roman" w:cs="Times New Roman"/>
+          <w:sz w:val="20"/>
+          <w:szCs w:val="20"/>
+          <w:lang w:val="en-US"/>
+        </w:rPr>
+        <w:tab/>
+        <w:t xml:space="preserve">The general structure of task 4 is the </w:t>
+      </w:r>
+      <w:r>
+        <w:rPr>
+          <w:rFonts w:ascii="Times New Roman" w:hAnsi="Times New Roman" w:cs="Times New Roman"/>
+          <w:sz w:val="20"/>
+          <w:szCs w:val="20"/>
+          <w:lang w:val="en-US"/>
+        </w:rPr>
+        <w:t>same as</w:t>
+      </w:r>
+      <w:r>
+        <w:rPr>
+          <w:rFonts w:ascii="Times New Roman" w:hAnsi="Times New Roman" w:cs="Times New Roman"/>
+          <w:sz w:val="20"/>
+          <w:szCs w:val="20"/>
+          <w:lang w:val="en-US"/>
+        </w:rPr>
+        <w:t xml:space="preserve"> task 3, except that the recursive call inside the subroutine should not be a BL instruction but a B instruction. No registers should be pushed in the stack either for this task. To complete this section of the lab, I used the same code that I had for task 3 but substituted the BL instruction from line 41 of task 3 with a B instruction. I also removed the push and pop instructions before and after the recursive call. Moreover, I had to remove all </w:t>
+      </w:r>
+      <w:r>
+        <w:rPr>
+          <w:rFonts w:ascii="Times New Roman" w:hAnsi="Times New Roman" w:cs="Times New Roman"/>
+          <w:sz w:val="20"/>
+          <w:szCs w:val="20"/>
+          <w:lang w:val="en-US"/>
+        </w:rPr>
+        <w:t>the push instructions</w:t>
+      </w:r>
+      <w:r>
+        <w:rPr>
+          <w:rFonts w:ascii="Times New Roman" w:hAnsi="Times New Roman" w:cs="Times New Roman"/>
+          <w:sz w:val="20"/>
+          <w:szCs w:val="20"/>
+          <w:lang w:val="en-US"/>
+        </w:rPr>
+        <w:t xml:space="preserve"> I used for the V- registers.</w:t>
+      </w:r>
+      <w:r>
+        <w:rPr>
+          <w:rFonts w:ascii="Times New Roman" w:hAnsi="Times New Roman" w:cs="Times New Roman"/>
+          <w:sz w:val="20"/>
+          <w:szCs w:val="20"/>
+          <w:lang w:val="en-US"/>
+        </w:rPr>
+        <w:t xml:space="preserve"> </w:t>
+      </w:r>
+    </w:p>
+    <w:p>
+      <w:pPr>
+        <w:rPr>
+          <w:rFonts w:ascii="Times New Roman" w:hAnsi="Times New Roman" w:cs="Times New Roman"/>
+          <w:sz w:val="20"/>
+          <w:szCs w:val="20"/>
+          <w:lang w:val="en-US"/>
+        </w:rPr>
+      </w:pPr>
+      <w:r>
+        <w:rPr>
+          <w:rFonts w:ascii="Times New Roman" w:hAnsi="Times New Roman" w:cs="Times New Roman"/>
+          <w:sz w:val="20"/>
+          <w:szCs w:val="20"/>
+          <w:lang w:val="en-US"/>
+        </w:rPr>
+        <w:tab/>
+      </w:r>
+    </w:p>
+    <w:p>
+      <w:pPr>
+        <w:rPr>
+          <w:rFonts w:ascii="Times New Roman" w:hAnsi="Times New Roman" w:cs="Times New Roman"/>
+          <w:sz w:val="20"/>
+          <w:szCs w:val="20"/>
+          <w:lang w:val="en-US"/>
+        </w:rPr>
+      </w:pPr>
+      <w:r>
+        <w:rPr>
+          <w:rFonts w:ascii="Times New Roman" w:hAnsi="Times New Roman" w:cs="Times New Roman"/>
+          <w:sz w:val="20"/>
+          <w:szCs w:val="20"/>
+          <w:lang w:val="en-US"/>
+        </w:rPr>
+        <w:tab/>
+        <w:t>Since the code is copied from task 3, the optimizations are the same as the ones for task 3.</w:t>
+      </w:r>
+    </w:p>
+    <w:p>
+      <w:pPr>
+        <w:rPr>
+          <w:rFonts w:ascii="Times New Roman" w:hAnsi="Times New Roman" w:cs="Times New Roman"/>
+          <w:sz w:val="20"/>
+          <w:szCs w:val="20"/>
+          <w:lang w:val="en-US"/>
+        </w:rPr>
+      </w:pPr>
+    </w:p>
+    <w:p>
+      <w:pPr>
+        <w:rPr>
+          <w:rFonts w:ascii="Times New Roman" w:hAnsi="Times New Roman" w:cs="Times New Roman"/>
+          <w:sz w:val="20"/>
+          <w:szCs w:val="20"/>
+          <w:u w:val="single"/>
+          <w:lang w:val="en-US"/>
+        </w:rPr>
+      </w:pPr>
+    </w:p>
+    <w:p>
+      <w:pPr>
+        <w:rPr>
+          <w:rFonts w:ascii="Times New Roman" w:hAnsi="Times New Roman" w:cs="Times New Roman"/>
+          <w:sz w:val="20"/>
+          <w:szCs w:val="20"/>
+          <w:u w:val="single"/>
+          <w:lang w:val="en-US"/>
+        </w:rPr>
+      </w:pPr>
+      <w:r>
+        <w:rPr>
+          <w:rFonts w:ascii="Times New Roman" w:hAnsi="Times New Roman" w:cs="Times New Roman"/>
+          <w:sz w:val="20"/>
+          <w:szCs w:val="20"/>
+          <w:u w:val="single"/>
+          <w:lang w:val="en-US"/>
+        </w:rPr>
+        <w:t>Task 5:</w:t>
+      </w:r>
+    </w:p>
+    <w:p>
+      <w:pPr>
+        <w:rPr>
+          <w:rFonts w:ascii="Times New Roman" w:hAnsi="Times New Roman" w:cs="Times New Roman"/>
+          <w:sz w:val="20"/>
+          <w:szCs w:val="20"/>
+          <w:lang w:val="en-US"/>
+        </w:rPr>
+      </w:pPr>
+      <w:r>
+        <w:rPr>
+          <w:rFonts w:ascii="Times New Roman" w:hAnsi="Times New Roman" w:cs="Times New Roman"/>
+          <w:sz w:val="20"/>
+          <w:szCs w:val="20"/>
+          <w:lang w:val="en-US"/>
+        </w:rPr>
+        <w:tab/>
+        <w:t xml:space="preserve">Task 5, the most challenging task of the lab, consisted of applying a median filter to perform noise reduction on an array of 100 pixels. To solve this task, I had to implement a program that </w:t>
+      </w:r>
+      <w:r>
+        <w:rPr>
+          <w:rFonts w:ascii="Times New Roman" w:hAnsi="Times New Roman" w:cs="Times New Roman"/>
+          <w:sz w:val="20"/>
+          <w:szCs w:val="20"/>
+          <w:lang w:val="en-US"/>
+        </w:rPr>
+        <w:t xml:space="preserve">took the median values of four different channels (RGBA) of 25 pixels to create a smaller image. Out of the many challenges I found in this task, the toughest one was to figure out </w:t>
+      </w:r>
+      <w:r>
+        <w:rPr>
+          <w:rFonts w:ascii="Times New Roman" w:hAnsi="Times New Roman" w:cs="Times New Roman"/>
+          <w:sz w:val="20"/>
+          <w:szCs w:val="20"/>
+          <w:lang w:val="en-US"/>
+        </w:rPr>
+        <w:t>how</w:t>
+      </w:r>
+      <w:r>
+        <w:rPr>
+          <w:rFonts w:ascii="Times New Roman" w:hAnsi="Times New Roman" w:cs="Times New Roman"/>
+          <w:sz w:val="20"/>
+          <w:szCs w:val="20"/>
+          <w:lang w:val="en-US"/>
+        </w:rPr>
+        <w:t xml:space="preserve"> to make the “window” selecting the pixels being filtered move from one section of the array to the next. I did not manage to complete this portion of the lab successfully</w:t>
+      </w:r>
+      <w:r>
+        <w:rPr>
+          <w:rFonts w:ascii="Times New Roman" w:hAnsi="Times New Roman" w:cs="Times New Roman"/>
+          <w:sz w:val="20"/>
+          <w:szCs w:val="20"/>
+          <w:lang w:val="en-US"/>
+        </w:rPr>
+        <w:t>. Still, with</w:t>
+      </w:r>
+      <w:r>
+        <w:rPr>
+          <w:rFonts w:ascii="Times New Roman" w:hAnsi="Times New Roman" w:cs="Times New Roman"/>
+          <w:sz w:val="20"/>
+          <w:szCs w:val="20"/>
+          <w:lang w:val="en-US"/>
+        </w:rPr>
+        <w:t xml:space="preserve"> many hours spent on this task, I </w:t>
+      </w:r>
+      <w:r>
+        <w:rPr>
+          <w:rFonts w:ascii="Times New Roman" w:hAnsi="Times New Roman" w:cs="Times New Roman"/>
+          <w:sz w:val="20"/>
+          <w:szCs w:val="20"/>
+          <w:lang w:val="en-US"/>
+        </w:rPr>
+        <w:t>separated the</w:t>
+      </w:r>
+      <w:r>
+        <w:rPr>
+          <w:rFonts w:ascii="Times New Roman" w:hAnsi="Times New Roman" w:cs="Times New Roman"/>
+          <w:sz w:val="20"/>
+          <w:szCs w:val="20"/>
+          <w:lang w:val="en-US"/>
+        </w:rPr>
+        <w:t xml:space="preserve"> channel values from 25 pixels into four different arrays (one for each channel).</w:t>
+      </w:r>
+    </w:p>
+    <w:p>
+      <w:pPr>
+        <w:rPr>
+          <w:rFonts w:ascii="Times New Roman" w:hAnsi="Times New Roman" w:cs="Times New Roman"/>
+          <w:sz w:val="20"/>
+          <w:szCs w:val="20"/>
+          <w:lang w:val="en-US"/>
+        </w:rPr>
+      </w:pPr>
+      <w:r>
+        <w:rPr>
+          <w:rFonts w:ascii="Times New Roman" w:hAnsi="Times New Roman" w:cs="Times New Roman"/>
+          <w:sz w:val="20"/>
+          <w:szCs w:val="20"/>
+          <w:lang w:val="en-US"/>
+        </w:rPr>
+        <w:tab/>
+      </w:r>
+    </w:p>
+    <w:p>
+      <w:pPr>
+        <w:rPr>
+          <w:rFonts w:ascii="Times New Roman" w:hAnsi="Times New Roman" w:cs="Times New Roman"/>
+          <w:sz w:val="20"/>
+          <w:szCs w:val="20"/>
+          <w:lang w:val="en-US"/>
+        </w:rPr>
+      </w:pPr>
+      <w:r>
+        <w:rPr>
+          <w:rFonts w:ascii="Times New Roman" w:hAnsi="Times New Roman" w:cs="Times New Roman"/>
+          <w:sz w:val="20"/>
+          <w:szCs w:val="20"/>
+          <w:lang w:val="en-US"/>
+        </w:rPr>
+        <w:tab/>
+        <w:t>To do so, I used the STRB and ROR instructions to store</w:t>
+      </w:r>
+      <w:r>
+        <w:rPr>
+          <w:rFonts w:ascii="Times New Roman" w:hAnsi="Times New Roman" w:cs="Times New Roman"/>
+          <w:sz w:val="20"/>
+          <w:szCs w:val="20"/>
+          <w:lang w:val="en-US"/>
+        </w:rPr>
+        <w:t xml:space="preserve"> the channels in their respective arrays, one byte at a time</w:t>
+      </w:r>
+      <w:r>
+        <w:rPr>
+          <w:rFonts w:ascii="Times New Roman" w:hAnsi="Times New Roman" w:cs="Times New Roman"/>
+          <w:sz w:val="20"/>
+          <w:szCs w:val="20"/>
+          <w:lang w:val="en-US"/>
+        </w:rPr>
+        <w:t xml:space="preserve"> (figure 5). </w:t>
+      </w:r>
+    </w:p>
+    <w:p>
+      <w:pPr>
+        <w:rPr>
+          <w:rFonts w:ascii="Times New Roman" w:hAnsi="Times New Roman" w:cs="Times New Roman"/>
+          <w:sz w:val="20"/>
+          <w:szCs w:val="20"/>
+          <w:lang w:val="en-US"/>
+        </w:rPr>
+      </w:pPr>
+      <w:r>
+        <w:rPr>
+          <w:rFonts w:ascii="Times New Roman" w:hAnsi="Times New Roman" w:cs="Times New Roman"/>
+          <w:sz w:val="20"/>
+          <w:szCs w:val="20"/>
+          <w:lang w:val="en-US"/>
+        </w:rPr>
+        <w:drawing>
+          <wp:anchor distT="0" distB="0" distL="114300" distR="114300" simplePos="0" relativeHeight="251668480" behindDoc="0" locked="0" layoutInCell="1" allowOverlap="1" wp14:anchorId="1674E144" wp14:editId="331D0B45">
+            <wp:simplePos x="0" y="0"/>
+            <wp:positionH relativeFrom="margin">
+              <wp:align>center</wp:align>
+            </wp:positionH>
+            <wp:positionV relativeFrom="paragraph">
+              <wp:posOffset>235484</wp:posOffset>
+            </wp:positionV>
+            <wp:extent cx="4762195" cy="1520063"/>
+            <wp:effectExtent l="19050" t="19050" r="19685" b="23495"/>
+            <wp:wrapTopAndBottom/>
+            <wp:docPr id="11" name="Picture 11" descr="Graphical user interface&#10;&#10;Description automatically generated with low confidence"/>
+            <wp:cNvGraphicFramePr>
+              <a:graphicFrameLocks xmlns:a="http://schemas.openxmlformats.org/drawingml/2006/main" noChangeAspect="1"/>
+            </wp:cNvGraphicFramePr>
+            <a:graphic xmlns:a="http://schemas.openxmlformats.org/drawingml/2006/main">
+              <a:graphicData uri="http://schemas.openxmlformats.org/drawingml/2006/picture">
+                <pic:pic xmlns:pic="http://schemas.openxmlformats.org/drawingml/2006/picture">
+                  <pic:nvPicPr>
+                    <pic:cNvPr id="11" name="Picture 11" descr="Graphical user interface&#10;&#10;Description automatically generated with low confidence"/>
+                    <pic:cNvPicPr/>
+                  </pic:nvPicPr>
+                  <pic:blipFill>
+                    <a:blip r:embed="rId11">
+                      <a:extLst>
+                        <a:ext uri="{28A0092B-C50C-407E-A947-70E740481C1C}">
+                          <a14:useLocalDpi xmlns:a14="http://schemas.microsoft.com/office/drawing/2010/main" val="0"/>
+                        </a:ext>
+                      </a:extLst>
+                    </a:blip>
+                    <a:stretch>
+                      <a:fillRect/>
+                    </a:stretch>
+                  </pic:blipFill>
+                  <pic:spPr>
+                    <a:xfrm>
+                      <a:off x="0" y="0"/>
+                      <a:ext cx="4762195" cy="1520063"/>
+                    </a:xfrm>
+                    <a:prstGeom prst="rect">
+                      <a:avLst/>
+                    </a:prstGeom>
+                    <a:ln>
+                      <a:solidFill>
+                        <a:schemeClr val="tx1"/>
+                      </a:solidFill>
+                    </a:ln>
+                  </pic:spPr>
+                </pic:pic>
+              </a:graphicData>
+            </a:graphic>
+          </wp:anchor>
+        </w:drawing>
+      </w:r>
+    </w:p>
+    <w:p>
+      <w:pPr>
+        <w:rPr>
+          <w:rFonts w:ascii="Times New Roman" w:hAnsi="Times New Roman" w:cs="Times New Roman"/>
+          <w:sz w:val="20"/>
+          <w:szCs w:val="20"/>
+          <w:lang w:val="en-US"/>
+        </w:rPr>
+      </w:pPr>
+    </w:p>
+    <w:p>
+      <w:pPr>
+        <w:rPr>
+          <w:rFonts w:ascii="Times New Roman" w:hAnsi="Times New Roman" w:cs="Times New Roman"/>
+          <w:sz w:val="20"/>
+          <w:szCs w:val="20"/>
+          <w:lang w:val="en-US"/>
+        </w:rPr>
+      </w:pPr>
+      <w:r>
+        <w:rPr>
+          <w:rFonts w:ascii="Times New Roman" w:hAnsi="Times New Roman" w:cs="Times New Roman"/>
+          <w:noProof/>
+          <w:sz w:val="20"/>
+          <w:szCs w:val="20"/>
+          <w:lang w:val="en-US"/>
+        </w:rPr>
+        <mc:AlternateContent>
+          <mc:Choice Requires="wps">
+            <w:drawing>
+              <wp:anchor distT="0" distB="0" distL="114300" distR="114300" simplePos="0" relativeHeight="251669504" behindDoc="0" locked="0" layoutInCell="1" allowOverlap="1" wp14:anchorId="1B808732" wp14:editId="0301FFF3">
+                <wp:simplePos x="0" y="0"/>
+                <wp:positionH relativeFrom="margin">
+                  <wp:align>center</wp:align>
+                </wp:positionH>
+                <wp:positionV relativeFrom="paragraph">
+                  <wp:posOffset>5842</wp:posOffset>
+                </wp:positionV>
+                <wp:extent cx="4886554" cy="416966"/>
+                <wp:effectExtent l="0" t="0" r="0" b="2540"/>
+                <wp:wrapNone/>
+                <wp:docPr id="12" name="Text Box 12"/>
+                <wp:cNvGraphicFramePr/>
+                <a:graphic xmlns:a="http://schemas.openxmlformats.org/drawingml/2006/main">
+                  <a:graphicData uri="http://schemas.microsoft.com/office/word/2010/wordprocessingShape">
+                    <wps:wsp>
+                      <wps:cNvSpPr txBox="1"/>
+                      <wps:spPr>
+                        <a:xfrm>
+                          <a:off x="0" y="0"/>
+                          <a:ext cx="4886554" cy="416966"/>
+                        </a:xfrm>
+                        <a:prstGeom prst="rect">
+                          <a:avLst/>
+                        </a:prstGeom>
+                        <a:noFill/>
+                        <a:ln w="6350">
+                          <a:noFill/>
+                        </a:ln>
+                      </wps:spPr>
+                      <wps:txbx>
+                        <w:txbxContent>
+                          <w:p>
+                            <w:pPr>
+                              <w:jc w:val="center"/>
+                              <w:rPr>
+                                <w:rFonts w:ascii="Times New Roman" w:hAnsi="Times New Roman" w:cs="Times New Roman"/>
+                                <w:b/>
+                                <w:bCs/>
+                                <w:sz w:val="20"/>
+                                <w:szCs w:val="20"/>
+                              </w:rPr>
+                            </w:pPr>
+                            <w:r>
+                              <w:rPr>
+                                <w:rFonts w:ascii="Times New Roman" w:hAnsi="Times New Roman" w:cs="Times New Roman"/>
+                                <w:b/>
+                                <w:bCs/>
+                                <w:sz w:val="20"/>
+                                <w:szCs w:val="20"/>
+                              </w:rPr>
+                              <w:t>Figure 5: STRB and ROR instructions demonstrated</w:t>
+                            </w:r>
+                          </w:p>
+                        </w:txbxContent>
+                      </wps:txbx>
+                      <wps:bodyPr rot="0" spcFirstLastPara="0" vertOverflow="overflow" horzOverflow="overflow" vert="horz" wrap="square" lIns="91440" tIns="45720" rIns="91440" bIns="45720" numCol="1" spcCol="0" rtlCol="0" fromWordArt="0" anchor="t" anchorCtr="0" forceAA="0" compatLnSpc="1">
+                        <a:prstTxWarp prst="textNoShape">
+                          <a:avLst/>
+                        </a:prstTxWarp>
+                        <a:noAutofit/>
+                      </wps:bodyPr>
+                    </wps:wsp>
+                  </a:graphicData>
+                </a:graphic>
+              </wp:anchor>
+            </w:drawing>
+          </mc:Choice>
+          <mc:Fallback>
+            <w:pict>
+              <v:shape w14:anchorId="1B808732" id="Text Box 12" o:spid="_x0000_s1030" type="#_x0000_t202" style="position:absolute;margin-left:0;margin-top:.45pt;width:384.75pt;height:32.85pt;z-index:251669504;visibility:visible;mso-wrap-style:square;mso-wrap-distance-left:9pt;mso-wrap-distance-top:0;mso-wrap-distance-right:9pt;mso-wrap-distance-bottom:0;mso-position-horizontal:center;mso-position-horizontal-relative:margin;mso-position-vertical:absolute;mso-position-vertical-relative:text;v-text-anchor:top" o:gfxdata="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" filled="f" stroked="f" strokeweight=".5pt">
+                <v:textbox>
+                  <w:txbxContent>
+                    <w:p>
+                      <w:pPr>
+                        <w:jc w:val="center"/>
+                        <w:rPr>
+                          <w:rFonts w:ascii="Times New Roman" w:hAnsi="Times New Roman" w:cs="Times New Roman"/>
+                          <w:b/>
+                          <w:bCs/>
+                          <w:sz w:val="20"/>
+                          <w:szCs w:val="20"/>
+                        </w:rPr>
+                      </w:pPr>
+                      <w:r>
+                        <w:rPr>
+                          <w:rFonts w:ascii="Times New Roman" w:hAnsi="Times New Roman" w:cs="Times New Roman"/>
+                          <w:b/>
+                          <w:bCs/>
+                          <w:sz w:val="20"/>
+                          <w:szCs w:val="20"/>
+                        </w:rPr>
+                        <w:t>Figure 5: STRB and ROR instructions demonstrated</w:t>
+                      </w:r>
+                    </w:p>
+                  </w:txbxContent>
+                </v:textbox>
+                <w10:wrap anchorx="margin"/>
+              </v:shape>
+            </w:pict>
+          </mc:Fallback>
+        </mc:AlternateContent>
+      </w:r>
+    </w:p>
+    <w:p>
+      <w:pPr>
+        <w:rPr>
+          <w:rFonts w:ascii="Times New Roman" w:hAnsi="Times New Roman" w:cs="Times New Roman"/>
+          <w:sz w:val="20"/>
+          <w:szCs w:val="20"/>
+          <w:lang w:val="en-US"/>
+        </w:rPr>
+      </w:pPr>
+    </w:p>
+    <w:p>
+      <w:pPr>
+        <w:rPr>
+          <w:rFonts w:ascii="Times New Roman" w:hAnsi="Times New Roman" w:cs="Times New Roman"/>
+          <w:sz w:val="20"/>
+          <w:szCs w:val="20"/>
+          <w:lang w:val="en-US"/>
+        </w:rPr>
+      </w:pPr>
+      <w:r>
+        <w:rPr>
+          <w:rFonts w:ascii="Times New Roman" w:hAnsi="Times New Roman" w:cs="Times New Roman"/>
+          <w:sz w:val="20"/>
+          <w:szCs w:val="20"/>
+          <w:lang w:val="en-US"/>
+        </w:rPr>
+        <w:tab/>
+        <w:t xml:space="preserve">The snippet of code above shows how I went through one byte at a time and incremented the value of my single counter variable (j) to keep track of how many pixels I visited for the arrays. I </w:t>
+      </w:r>
+      <w:r>
+        <w:rPr>
+          <w:rFonts w:ascii="Times New Roman" w:hAnsi="Times New Roman" w:cs="Times New Roman"/>
+          <w:sz w:val="20"/>
+          <w:szCs w:val="20"/>
+          <w:lang w:val="en-US"/>
+        </w:rPr>
+        <w:t>ensured</w:t>
+      </w:r>
+      <w:r>
+        <w:rPr>
+          <w:rFonts w:ascii="Times New Roman" w:hAnsi="Times New Roman" w:cs="Times New Roman"/>
+          <w:sz w:val="20"/>
+          <w:szCs w:val="20"/>
+          <w:lang w:val="en-US"/>
+        </w:rPr>
+        <w:t xml:space="preserve"> that once a row of five pixels was complete, I would move on to the row below instead of continuing with the next element in the array of pixels. This ensured that I always had the </w:t>
+      </w:r>
+      <w:r>
+        <w:rPr>
+          <w:rFonts w:ascii="Times New Roman" w:hAnsi="Times New Roman" w:cs="Times New Roman"/>
+          <w:sz w:val="20"/>
+          <w:szCs w:val="20"/>
+          <w:lang w:val="en-US"/>
+        </w:rPr>
+        <w:t>suitable</w:t>
+      </w:r>
+      <w:r>
+        <w:rPr>
+          <w:rFonts w:ascii="Times New Roman" w:hAnsi="Times New Roman" w:cs="Times New Roman"/>
+          <w:sz w:val="20"/>
+          <w:szCs w:val="20"/>
+          <w:lang w:val="en-US"/>
+        </w:rPr>
+        <w:t xml:space="preserve"> pixels entered in the array for sorting.</w:t>
+      </w:r>
+    </w:p>
+    <w:p>
+      <w:pPr>
+        <w:rPr>
+          <w:rFonts w:ascii="Times New Roman" w:hAnsi="Times New Roman" w:cs="Times New Roman"/>
+          <w:sz w:val="20"/>
+          <w:szCs w:val="20"/>
+          <w:lang w:val="en-US"/>
+        </w:rPr>
+      </w:pPr>
+      <w:r>
+        <w:rPr>
+          <w:rFonts w:ascii="Times New Roman" w:hAnsi="Times New Roman" w:cs="Times New Roman"/>
+          <w:sz w:val="20"/>
+          <w:szCs w:val="20"/>
+          <w:lang w:val="en-US"/>
+        </w:rPr>
+        <w:tab/>
+      </w:r>
+    </w:p>
+    <w:p>
+      <w:pPr>
+        <w:rPr>
+          <w:rFonts w:ascii="Times New Roman" w:hAnsi="Times New Roman" w:cs="Times New Roman"/>
+          <w:sz w:val="20"/>
+          <w:szCs w:val="20"/>
+          <w:lang w:val="en-US"/>
+        </w:rPr>
+      </w:pPr>
+      <w:r>
+        <w:rPr>
+          <w:rFonts w:ascii="Times New Roman" w:hAnsi="Times New Roman" w:cs="Times New Roman"/>
+          <w:sz w:val="20"/>
+          <w:szCs w:val="20"/>
+          <w:lang w:val="en-US"/>
+        </w:rPr>
+        <w:drawing>
+          <wp:anchor distT="0" distB="0" distL="114300" distR="114300" simplePos="0" relativeHeight="251670528" behindDoc="0" locked="0" layoutInCell="1" allowOverlap="1" wp14:anchorId="606305B4" wp14:editId="27F2488A">
+            <wp:simplePos x="0" y="0"/>
+            <wp:positionH relativeFrom="margin">
+              <wp:align>center</wp:align>
+            </wp:positionH>
+            <wp:positionV relativeFrom="paragraph">
+              <wp:posOffset>625501</wp:posOffset>
+            </wp:positionV>
+            <wp:extent cx="1652905" cy="1580515"/>
+            <wp:effectExtent l="19050" t="19050" r="23495" b="19685"/>
+            <wp:wrapTopAndBottom/>
+            <wp:docPr id="13" name="Picture 13" descr="Text&#10;&#10;Description automatically generated with medium confidence"/>
+            <wp:cNvGraphicFramePr>
+              <a:graphicFrameLocks xmlns:a="http://schemas.openxmlformats.org/drawingml/2006/main" noChangeAspect="1"/>
+            </wp:cNvGraphicFramePr>
+            <a:graphic xmlns:a="http://schemas.openxmlformats.org/drawingml/2006/main">
+              <a:graphicData uri="http://schemas.openxmlformats.org/drawingml/2006/picture">
+                <pic:pic xmlns:pic="http://schemas.openxmlformats.org/drawingml/2006/picture">
+                  <pic:nvPicPr>
+                    <pic:cNvPr id="13" name="Picture 13" descr="Text&#10;&#10;Description automatically generated with medium confidence"/>
+                    <pic:cNvPicPr/>
+                  </pic:nvPicPr>
+                  <pic:blipFill>
+                    <a:blip r:embed="rId12">
+                      <a:extLst>
+                        <a:ext uri="{28A0092B-C50C-407E-A947-70E740481C1C}">
+                          <a14:useLocalDpi xmlns:a14="http://schemas.microsoft.com/office/drawing/2010/main" val="0"/>
+                        </a:ext>
+                      </a:extLst>
+                    </a:blip>
+                    <a:stretch>
+                      <a:fillRect/>
+                    </a:stretch>
+                  </pic:blipFill>
+                  <pic:spPr>
+                    <a:xfrm>
+                      <a:off x="0" y="0"/>
+                      <a:ext cx="1652905" cy="1580515"/>
+                    </a:xfrm>
+                    <a:prstGeom prst="rect">
+                      <a:avLst/>
+                    </a:prstGeom>
+                    <a:ln>
+                      <a:solidFill>
+                        <a:schemeClr val="tx1"/>
+                      </a:solidFill>
+                    </a:ln>
+                  </pic:spPr>
+                </pic:pic>
+              </a:graphicData>
+            </a:graphic>
+            <wp14:sizeRelH relativeFrom="margin">
+              <wp14:pctWidth>0</wp14:pctWidth>
+            </wp14:sizeRelH>
+            <wp14:sizeRelV relativeFrom="margin">
+              <wp14:pctHeight>0</wp14:pctHeight>
+            </wp14:sizeRelV>
+          </wp:anchor>
+        </w:drawing>
+      </w:r>
+      <w:r>
+        <w:rPr>
+          <w:rFonts w:ascii="Times New Roman" w:hAnsi="Times New Roman" w:cs="Times New Roman"/>
+          <w:sz w:val="20"/>
+          <w:szCs w:val="20"/>
+          <w:lang w:val="en-US"/>
+        </w:rPr>
+        <w:tab/>
+        <w:t xml:space="preserve">To sort the array, I used the recursive insertion sort program from task 3, adapted to sort the information one byte at a time instead of one word at a time. Like that, I always sorted the </w:t>
+      </w:r>
+      <w:r>
+        <w:rPr>
+          <w:rFonts w:ascii="Times New Roman" w:hAnsi="Times New Roman" w:cs="Times New Roman"/>
+          <w:sz w:val="20"/>
+          <w:szCs w:val="20"/>
+          <w:lang w:val="en-US"/>
+        </w:rPr>
+        <w:t>correct</w:t>
+      </w:r>
+      <w:r>
+        <w:rPr>
+          <w:rFonts w:ascii="Times New Roman" w:hAnsi="Times New Roman" w:cs="Times New Roman"/>
+          <w:sz w:val="20"/>
+          <w:szCs w:val="20"/>
+          <w:lang w:val="en-US"/>
+        </w:rPr>
+        <w:t xml:space="preserve"> number of information and kept the bytes independent (each byte on its own)</w:t>
+      </w:r>
+      <w:r>
+        <w:rPr>
+          <w:rFonts w:ascii="Times New Roman" w:hAnsi="Times New Roman" w:cs="Times New Roman"/>
+          <w:sz w:val="20"/>
+          <w:szCs w:val="20"/>
+          <w:lang w:val="en-US"/>
+        </w:rPr>
+        <w:t xml:space="preserve">. After </w:t>
+      </w:r>
+      <w:r>
+        <w:rPr>
+          <w:rFonts w:ascii="Times New Roman" w:hAnsi="Times New Roman" w:cs="Times New Roman"/>
+          <w:sz w:val="20"/>
+          <w:szCs w:val="20"/>
+          <w:lang w:val="en-US"/>
+        </w:rPr>
+        <w:t>sorting the arrays, I selected the median value for each of them</w:t>
+      </w:r>
+      <w:r>
+        <w:rPr>
+          <w:rFonts w:ascii="Times New Roman" w:hAnsi="Times New Roman" w:cs="Times New Roman"/>
+          <w:sz w:val="20"/>
+          <w:szCs w:val="20"/>
+          <w:lang w:val="en-US"/>
+        </w:rPr>
+        <w:t xml:space="preserve"> and put back all of the channel values in their respective byte positions in the word representing a single pixel (figure 6).</w:t>
+      </w:r>
+    </w:p>
+    <w:p>
+      <w:pPr>
+        <w:rPr>
+          <w:rFonts w:ascii="Times New Roman" w:hAnsi="Times New Roman" w:cs="Times New Roman"/>
+          <w:sz w:val="20"/>
+          <w:szCs w:val="20"/>
+          <w:lang w:val="en-US"/>
+        </w:rPr>
+      </w:pPr>
+      <w:r>
+        <w:rPr>
+          <w:rFonts w:ascii="Times New Roman" w:hAnsi="Times New Roman" w:cs="Times New Roman"/>
+          <w:noProof/>
+          <w:sz w:val="20"/>
+          <w:szCs w:val="20"/>
+          <w:lang w:val="en-US"/>
+        </w:rPr>
+        <mc:AlternateContent>
+          <mc:Choice Requires="wps">
+            <w:drawing>
+              <wp:anchor distT="0" distB="0" distL="114300" distR="114300" simplePos="0" relativeHeight="251671552" behindDoc="0" locked="0" layoutInCell="1" allowOverlap="1" wp14:anchorId="6325BE78" wp14:editId="2299A9E9">
+                <wp:simplePos x="0" y="0"/>
+                <wp:positionH relativeFrom="margin">
+                  <wp:align>center</wp:align>
+                </wp:positionH>
+                <wp:positionV relativeFrom="paragraph">
+                  <wp:posOffset>1684147</wp:posOffset>
+                </wp:positionV>
+                <wp:extent cx="3672230" cy="395020"/>
+                <wp:effectExtent l="0" t="0" r="0" b="5080"/>
+                <wp:wrapNone/>
+                <wp:docPr id="14" name="Text Box 14"/>
+                <wp:cNvGraphicFramePr/>
+                <a:graphic xmlns:a="http://schemas.openxmlformats.org/drawingml/2006/main">
+                  <a:graphicData uri="http://schemas.microsoft.com/office/word/2010/wordprocessingShape">
+                    <wps:wsp>
+                      <wps:cNvSpPr txBox="1"/>
+                      <wps:spPr>
+                        <a:xfrm>
+                          <a:off x="0" y="0"/>
+                          <a:ext cx="3672230" cy="395020"/>
+                        </a:xfrm>
+                        <a:prstGeom prst="rect">
+                          <a:avLst/>
+                        </a:prstGeom>
+                        <a:noFill/>
+                        <a:ln w="6350">
+                          <a:noFill/>
+                        </a:ln>
+                      </wps:spPr>
+                      <wps:txbx>
+                        <w:txbxContent>
+                          <w:p>
+                            <w:pPr>
+                              <w:jc w:val="center"/>
+                              <w:rPr>
+                                <w:rFonts w:ascii="Times New Roman" w:hAnsi="Times New Roman" w:cs="Times New Roman"/>
+                                <w:b/>
+                                <w:bCs/>
+                                <w:sz w:val="20"/>
+                                <w:szCs w:val="20"/>
+                                <w:lang w:val="en-US"/>
+                              </w:rPr>
+                            </w:pPr>
+                            <w:r>
+                              <w:rPr>
+                                <w:rFonts w:ascii="Times New Roman" w:hAnsi="Times New Roman" w:cs="Times New Roman"/>
+                                <w:b/>
+                                <w:bCs/>
+                                <w:sz w:val="20"/>
+                                <w:szCs w:val="20"/>
+                                <w:lang w:val="en-US"/>
+                              </w:rPr>
+                              <w:t>Figure 6: snippet of code showing how all the elements are placed into their respective slots in a word</w:t>
+                            </w:r>
+                          </w:p>
+                        </w:txbxContent>
+                      </wps:txbx>
+                      <wps:bodyPr rot="0" spcFirstLastPara="0" vertOverflow="overflow" horzOverflow="overflow" vert="horz" wrap="square" lIns="91440" tIns="45720" rIns="91440" bIns="45720" numCol="1" spcCol="0" rtlCol="0" fromWordArt="0" anchor="t" anchorCtr="0" forceAA="0" compatLnSpc="1">
+                        <a:prstTxWarp prst="textNoShape">
+                          <a:avLst/>
+                        </a:prstTxWarp>
+                        <a:noAutofit/>
+                      </wps:bodyPr>
+                    </wps:wsp>
+                  </a:graphicData>
+                </a:graphic>
+              </wp:anchor>
+            </w:drawing>
+          </mc:Choice>
+          <mc:Fallback>
+            <w:pict>
+              <v:shape w14:anchorId="6325BE78" id="Text Box 14" o:spid="_x0000_s1031" type="#_x0000_t202" style="position:absolute;margin-left:0;margin-top:132.6pt;width:289.15pt;height:31.1pt;z-index:251671552;visibility:visible;mso-wrap-style:square;mso-wrap-distance-left:9pt;mso-wrap-distance-top:0;mso-wrap-distance-right:9pt;mso-wrap-distance-bottom:0;mso-position-horizontal:center;mso-position-horizontal-relative:margin;mso-position-vertical:absolute;mso-position-vertical-relative:text;v-text-anchor:top" o:gfxdata="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" filled="f" stroked="f" strokeweight=".5pt">
+                <v:textbox>
+                  <w:txbxContent>
+                    <w:p>
+                      <w:pPr>
+                        <w:jc w:val="center"/>
+                        <w:rPr>
+                          <w:rFonts w:ascii="Times New Roman" w:hAnsi="Times New Roman" w:cs="Times New Roman"/>
+                          <w:b/>
+                          <w:bCs/>
+                          <w:sz w:val="20"/>
+                          <w:szCs w:val="20"/>
+                          <w:lang w:val="en-US"/>
+                        </w:rPr>
+                      </w:pPr>
+                      <w:r>
+                        <w:rPr>
+                          <w:rFonts w:ascii="Times New Roman" w:hAnsi="Times New Roman" w:cs="Times New Roman"/>
+                          <w:b/>
+                          <w:bCs/>
+                          <w:sz w:val="20"/>
+                          <w:szCs w:val="20"/>
+                          <w:lang w:val="en-US"/>
+                        </w:rPr>
+                        <w:t>Figure 6: snippet of code showing how all the elements are placed into their respective slots in a word</w:t>
+                      </w:r>
+                    </w:p>
+                  </w:txbxContent>
+                </v:textbox>
+                <w10:wrap anchorx="margin"/>
+              </v:shape>
+            </w:pict>
+          </mc:Fallback>
+        </mc:AlternateContent>
+      </w:r>
+    </w:p>
+    <w:p>
+      <w:pPr>
+        <w:rPr>
+          <w:rFonts w:ascii="Times New Roman" w:hAnsi="Times New Roman" w:cs="Times New Roman"/>
+          <w:sz w:val="20"/>
+          <w:szCs w:val="20"/>
+          <w:lang w:val="en-US"/>
+        </w:rPr>
+      </w:pPr>
+    </w:p>
+    <w:p>
+      <w:pPr>
+        <w:rPr>
+          <w:rFonts w:ascii="Times New Roman" w:hAnsi="Times New Roman" w:cs="Times New Roman"/>
+          <w:sz w:val="20"/>
+          <w:szCs w:val="20"/>
+          <w:lang w:val="en-US"/>
+        </w:rPr>
+      </w:pPr>
+    </w:p>
+    <w:p>
+      <w:pPr>
+        <w:rPr>
+          <w:rFonts w:ascii="Times New Roman" w:hAnsi="Times New Roman" w:cs="Times New Roman"/>
+          <w:sz w:val="20"/>
+          <w:szCs w:val="20"/>
+          <w:lang w:val="en-US"/>
+        </w:rPr>
+      </w:pPr>
+      <w:r>
+        <w:rPr>
+          <w:rFonts w:ascii="Times New Roman" w:hAnsi="Times New Roman" w:cs="Times New Roman"/>
+          <w:sz w:val="20"/>
+          <w:szCs w:val="20"/>
+          <w:lang w:val="en-US"/>
+        </w:rPr>
+        <w:lastRenderedPageBreak/>
+        <w:tab/>
+        <w:t>To save the value of the word created, I stored the result in the memory address allocated to the array containing the result of the computations.</w:t>
+      </w:r>
+    </w:p>
+    <w:p>
+      <w:pPr>
+        <w:rPr>
+          <w:rFonts w:ascii="Times New Roman" w:hAnsi="Times New Roman" w:cs="Times New Roman"/>
+          <w:sz w:val="20"/>
+          <w:szCs w:val="20"/>
+          <w:lang w:val="en-US"/>
+        </w:rPr>
+      </w:pPr>
+    </w:p>
+    <w:p>
+      <w:pPr>
+        <w:rPr>
+          <w:rFonts w:ascii="Times New Roman" w:hAnsi="Times New Roman" w:cs="Times New Roman"/>
+          <w:sz w:val="20"/>
+          <w:szCs w:val="20"/>
+          <w:lang w:val="en-US"/>
+        </w:rPr>
+      </w:pPr>
+      <w:r>
+        <w:rPr>
+          <w:rFonts w:ascii="Times New Roman" w:hAnsi="Times New Roman" w:cs="Times New Roman"/>
+          <w:sz w:val="20"/>
+          <w:szCs w:val="20"/>
+          <w:lang w:val="en-US"/>
+        </w:rPr>
+        <w:tab/>
+        <w:t xml:space="preserve">The most important change I would have liked to make in my program would be the number of function calls that I used. When sorting the arrays, I did not try to implement any optimization techniques, in fact, I created a subroutine for each array, and sorted the arrays independently (figure 7). Evidently, this makes my program much slower than it could be, and </w:t>
+      </w:r>
+      <w:r>
+        <w:rPr>
+          <w:rFonts w:ascii="Times New Roman" w:hAnsi="Times New Roman" w:cs="Times New Roman"/>
+          <w:sz w:val="20"/>
+          <w:szCs w:val="20"/>
+          <w:lang w:val="en-US"/>
+        </w:rPr>
+        <w:t xml:space="preserve">costed me more time than if I would have looked for way to sort the arrays in the same subroutine. </w:t>
+      </w:r>
+    </w:p>
+    <w:p>
+      <w:pPr>
+        <w:rPr>
+          <w:rFonts w:ascii="Times New Roman" w:hAnsi="Times New Roman" w:cs="Times New Roman"/>
+          <w:sz w:val="20"/>
+          <w:szCs w:val="20"/>
+          <w:lang w:val="en-US"/>
+        </w:rPr>
+      </w:pPr>
+      <w:r>
+        <w:rPr>
+          <w:rFonts w:ascii="Times New Roman" w:hAnsi="Times New Roman" w:cs="Times New Roman"/>
+          <w:sz w:val="20"/>
+          <w:szCs w:val="20"/>
+          <w:lang w:val="en-US"/>
+        </w:rPr>
+        <w:drawing>
+          <wp:anchor distT="0" distB="0" distL="114300" distR="114300" simplePos="0" relativeHeight="251672576" behindDoc="0" locked="0" layoutInCell="1" allowOverlap="1" wp14:anchorId="27752E5A" wp14:editId="4DAE020C">
+            <wp:simplePos x="0" y="0"/>
+            <wp:positionH relativeFrom="margin">
+              <wp:align>center</wp:align>
+            </wp:positionH>
+            <wp:positionV relativeFrom="paragraph">
+              <wp:posOffset>225120</wp:posOffset>
+            </wp:positionV>
+            <wp:extent cx="1938020" cy="1900555"/>
+            <wp:effectExtent l="19050" t="19050" r="24130" b="23495"/>
+            <wp:wrapTopAndBottom/>
+            <wp:docPr id="15" name="Picture 15" descr="Text&#10;&#10;Description automatically generated"/>
+            <wp:cNvGraphicFramePr>
+              <a:graphicFrameLocks xmlns:a="http://schemas.openxmlformats.org/drawingml/2006/main" noChangeAspect="1"/>
+            </wp:cNvGraphicFramePr>
+            <a:graphic xmlns:a="http://schemas.openxmlformats.org/drawingml/2006/main">
+              <a:graphicData uri="http://schemas.openxmlformats.org/drawingml/2006/picture">
+                <pic:pic xmlns:pic="http://schemas.openxmlformats.org/drawingml/2006/picture">
+                  <pic:nvPicPr>
+                    <pic:cNvPr id="15" name="Picture 15" descr="Text&#10;&#10;Description automatically generated"/>
+                    <pic:cNvPicPr/>
+                  </pic:nvPicPr>
+                  <pic:blipFill>
+                    <a:blip r:embed="rId13">
+                      <a:extLst>
+                        <a:ext uri="{28A0092B-C50C-407E-A947-70E740481C1C}">
+                          <a14:useLocalDpi xmlns:a14="http://schemas.microsoft.com/office/drawing/2010/main" val="0"/>
+                        </a:ext>
+                      </a:extLst>
+                    </a:blip>
+                    <a:stretch>
+                      <a:fillRect/>
+                    </a:stretch>
+                  </pic:blipFill>
+                  <pic:spPr>
+                    <a:xfrm>
+                      <a:off x="0" y="0"/>
+                      <a:ext cx="1938020" cy="1900555"/>
+                    </a:xfrm>
+                    <a:prstGeom prst="rect">
+                      <a:avLst/>
+                    </a:prstGeom>
+                    <a:ln>
+                      <a:solidFill>
+                        <a:schemeClr val="tx1"/>
+                      </a:solidFill>
+                    </a:ln>
+                  </pic:spPr>
+                </pic:pic>
+              </a:graphicData>
+            </a:graphic>
+            <wp14:sizeRelH relativeFrom="margin">
+              <wp14:pctWidth>0</wp14:pctWidth>
+            </wp14:sizeRelH>
+            <wp14:sizeRelV relativeFrom="margin">
+              <wp14:pctHeight>0</wp14:pctHeight>
+            </wp14:sizeRelV>
+          </wp:anchor>
+        </w:drawing>
+      </w:r>
+    </w:p>
+    <w:p>
+      <w:pPr>
+        <w:rPr>
+          <w:rFonts w:ascii="Times New Roman" w:hAnsi="Times New Roman" w:cs="Times New Roman"/>
+          <w:sz w:val="20"/>
+          <w:szCs w:val="20"/>
+          <w:lang w:val="en-US"/>
+        </w:rPr>
+      </w:pPr>
+      <w:r>
+        <w:rPr>
+          <w:rFonts w:ascii="Times New Roman" w:hAnsi="Times New Roman" w:cs="Times New Roman"/>
+          <w:noProof/>
+          <w:sz w:val="20"/>
+          <w:szCs w:val="20"/>
+          <w:lang w:val="en-US"/>
+        </w:rPr>
+        <mc:AlternateContent>
+          <mc:Choice Requires="wps">
+            <w:drawing>
+              <wp:anchor distT="0" distB="0" distL="114300" distR="114300" simplePos="0" relativeHeight="251673600" behindDoc="0" locked="0" layoutInCell="1" allowOverlap="1" wp14:anchorId="5F5A255A" wp14:editId="03078B91">
+                <wp:simplePos x="0" y="0"/>
+                <wp:positionH relativeFrom="margin">
+                  <wp:align>center</wp:align>
+                </wp:positionH>
+                <wp:positionV relativeFrom="paragraph">
+                  <wp:posOffset>2010232</wp:posOffset>
+                </wp:positionV>
+                <wp:extent cx="3159862" cy="234086"/>
+                <wp:effectExtent l="0" t="0" r="0" b="0"/>
+                <wp:wrapNone/>
+                <wp:docPr id="16" name="Text Box 16"/>
+                <wp:cNvGraphicFramePr/>
+                <a:graphic xmlns:a="http://schemas.openxmlformats.org/drawingml/2006/main">
+                  <a:graphicData uri="http://schemas.microsoft.com/office/word/2010/wordprocessingShape">
+                    <wps:wsp>
+                      <wps:cNvSpPr txBox="1"/>
+                      <wps:spPr>
+                        <a:xfrm>
+                          <a:off x="0" y="0"/>
+                          <a:ext cx="3159862" cy="234086"/>
+                        </a:xfrm>
+                        <a:prstGeom prst="rect">
+                          <a:avLst/>
+                        </a:prstGeom>
+                        <a:noFill/>
+                        <a:ln w="6350">
+                          <a:noFill/>
+                        </a:ln>
+                      </wps:spPr>
+                      <wps:txbx>
+                        <w:txbxContent>
+                          <w:p>
+                            <w:pPr>
+                              <w:jc w:val="center"/>
+                              <w:rPr>
+                                <w:rFonts w:ascii="Times New Roman" w:hAnsi="Times New Roman" w:cs="Times New Roman"/>
+                                <w:b/>
+                                <w:bCs/>
+                                <w:sz w:val="20"/>
+                                <w:szCs w:val="20"/>
+                                <w:lang w:val="en-US"/>
+                              </w:rPr>
+                            </w:pPr>
+                            <w:r>
+                              <w:rPr>
+                                <w:rFonts w:ascii="Times New Roman" w:hAnsi="Times New Roman" w:cs="Times New Roman"/>
+                                <w:b/>
+                                <w:bCs/>
+                                <w:sz w:val="20"/>
+                                <w:szCs w:val="20"/>
+                                <w:lang w:val="en-US"/>
+                              </w:rPr>
+                              <w:t>Figure 7: all subroutine calls used in the program.</w:t>
+                            </w:r>
+                          </w:p>
+                        </w:txbxContent>
+                      </wps:txbx>
+                      <wps:bodyPr rot="0" spcFirstLastPara="0" vertOverflow="overflow" horzOverflow="overflow" vert="horz" wrap="square" lIns="91440" tIns="45720" rIns="91440" bIns="45720" numCol="1" spcCol="0" rtlCol="0" fromWordArt="0" anchor="t" anchorCtr="0" forceAA="0" compatLnSpc="1">
+                        <a:prstTxWarp prst="textNoShape">
+                          <a:avLst/>
+                        </a:prstTxWarp>
+                        <a:noAutofit/>
+                      </wps:bodyPr>
+                    </wps:wsp>
+                  </a:graphicData>
+                </a:graphic>
+                <wp14:sizeRelH relativeFrom="margin">
+                  <wp14:pctWidth>0</wp14:pctWidth>
+                </wp14:sizeRelH>
+                <wp14:sizeRelV relativeFrom="margin">
+                  <wp14:pctHeight>0</wp14:pctHeight>
+                </wp14:sizeRelV>
+              </wp:anchor>
+            </w:drawing>
+          </mc:Choice>
+          <mc:Fallback>
+            <w:pict>
+              <v:shape w14:anchorId="5F5A255A" id="Text Box 16" o:spid="_x0000_s1032" type="#_x0000_t202" style="position:absolute;margin-left:0;margin-top:158.3pt;width:248.8pt;height:18.45pt;z-index:251673600;visibility:visible;mso-wrap-style:square;mso-width-percent:0;mso-height-percent:0;mso-wrap-distance-left:9pt;mso-wrap-distance-top:0;mso-wrap-distance-right:9pt;mso-wrap-distance-bottom:0;mso-position-horizontal:center;mso-position-horizontal-relative:margin;mso-position-vertical:absolute;mso-position-vertical-relative:text;mso-width-percent:0;mso-height-percent:0;mso-width-relative:margin;mso-height-relative:margin;v-text-anchor:top" o:gfxdata="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" filled="f" stroked="f" strokeweight=".5pt">
+                <v:textbox>
+                  <w:txbxContent>
+                    <w:p>
+                      <w:pPr>
+                        <w:jc w:val="center"/>
+                        <w:rPr>
+                          <w:rFonts w:ascii="Times New Roman" w:hAnsi="Times New Roman" w:cs="Times New Roman"/>
+                          <w:b/>
+                          <w:bCs/>
+                          <w:sz w:val="20"/>
+                          <w:szCs w:val="20"/>
+                          <w:lang w:val="en-US"/>
+                        </w:rPr>
+                      </w:pPr>
+                      <w:r>
+                        <w:rPr>
+                          <w:rFonts w:ascii="Times New Roman" w:hAnsi="Times New Roman" w:cs="Times New Roman"/>
+                          <w:b/>
+                          <w:bCs/>
+                          <w:sz w:val="20"/>
+                          <w:szCs w:val="20"/>
+                          <w:lang w:val="en-US"/>
+                        </w:rPr>
+                        <w:t>Figure 7: all subroutine calls used in the program.</w:t>
+                      </w:r>
+                    </w:p>
+                  </w:txbxContent>
+                </v:textbox>
+                <w10:wrap anchorx="margin"/>
+              </v:shape>
+            </w:pict>
+          </mc:Fallback>
+        </mc:AlternateContent>
+      </w:r>
+    </w:p>
+    <w:p>
+      <w:pPr>
+        <w:rPr>
+          <w:rFonts w:ascii="Times New Roman" w:hAnsi="Times New Roman" w:cs="Times New Roman"/>
+          <w:sz w:val="20"/>
+          <w:szCs w:val="20"/>
+          <w:lang w:val="en-US"/>
+        </w:rPr>
+      </w:pPr>
+    </w:p>
+    <w:p>
+      <w:pPr>
+        <w:rPr>
+          <w:rFonts w:ascii="Times New Roman" w:hAnsi="Times New Roman" w:cs="Times New Roman"/>
+          <w:sz w:val="20"/>
+          <w:szCs w:val="20"/>
+          <w:lang w:val="en-US"/>
+        </w:rPr>
+      </w:pPr>
+      <w:r>
+        <w:rPr>
+          <w:rFonts w:ascii="Times New Roman" w:hAnsi="Times New Roman" w:cs="Times New Roman"/>
+          <w:sz w:val="20"/>
+          <w:szCs w:val="20"/>
+          <w:lang w:val="en-US"/>
+        </w:rPr>
+        <w:tab/>
+        <w:t>Once again, I could have also optimized my program by making use of CISC instructions to reduce the number of instructions in my program.</w:t>
+      </w:r>
     </w:p>
     <w:sectPr>
+      <w:footerReference w:type="default" r:id="rId14"/>
       <w:pgSz w:w="12240" w:h="15840"/>
       <w:pgMar w:top="1134" w:right="1134" w:bottom="1134" w:left="1134" w:header="709" w:footer="709" w:gutter="0"/>
       <w:cols w:space="708"/>
@@ -285,6 +3407,119 @@
     </w:sectPr>
   </w:body>
 </w:document>
+</file>
+
+<file path=word/endnotes.xml><?xml version="1.0" encoding="utf-8"?>
+<w:endnotes xmlns:wpc="http://schemas.microsoft.com/office/word/2010/wordprocessingCanvas" xmlns:cx="http://schemas.microsoft.com/office/drawing/2014/chartex" xmlns:cx1="http://schemas.microsoft.com/office/drawing/2015/9/8/chartex" xmlns:cx2="http://schemas.microsoft.com/office/drawing/2015/10/21/chartex" xmlns:cx3="http://schemas.microsoft.com/office/drawing/2016/5/9/chartex" xmlns:cx4="http://schemas.microsoft.com/office/drawing/2016/5/10/chartex" xmlns:cx5="http://schemas.microsoft.com/office/drawing/2016/5/11/chartex" xmlns:cx6="http://schemas.microsoft.com/office/drawing/2016/5/12/chartex" xmlns:cx7="http://schemas.microsoft.com/office/drawing/2016/5/13/chartex" xmlns:cx8="http://schemas.microsoft.com/office/drawing/2016/5/14/chartex" xmlns:mc="http://schemas.openxmlformats.org/markup-compatibility/2006" xmlns:aink="http://schemas.microsoft.com/office/drawing/2016/ink" xmlns:am3d="http://schemas.microsoft.com/office/drawing/2017/model3d" xmlns:o="urn:schemas-microsoft-com:office:office" xmlns:oel="http://schemas.microsoft.com/office/2019/extlst" xmlns:r="http://schemas.openxmlformats.org/officeDocument/2006/relationships" xmlns:m="http://schemas.openxmlformats.org/officeDocument/2006/math" xmlns:v="urn:schemas-microsoft-com:vml" xmlns:wp14="http://schemas.microsoft.com/office/word/2010/wordprocessingDrawing" xmlns:wp="http://schemas.openxmlformats.org/drawingml/2006/wordprocessingDrawing" xmlns:w10="urn:schemas-microsoft-com:office:word" xmlns:w="http://schemas.openxmlformats.org/wordprocessingml/2006/main" xmlns:w14="http://schemas.microsoft.com/office/word/2010/wordml" xmlns:w15="http://schemas.microsoft.com/office/word/2012/wordml" xmlns:w16cex="http://schemas.microsoft.com/office/word/2018/wordml/cex" xmlns:w16cid="http://schemas.microsoft.com/office/word/2016/wordml/cid" xmlns:w16="http://schemas.microsoft.com/office/word/2018/wordml" xmlns:w16sdtdh="http://schemas.microsoft.com/office/word/2020/wordml/sdtdatahash" xmlns:w16se="http://schemas.microsoft.com/office/word/2015/wordml/symex" xmlns:wpg="http://schemas.microsoft.com/office/word/2010/wordprocessingGroup" xmlns:wpi="http://schemas.microsoft.com/office/word/2010/wordprocessingInk" xmlns:wne="http://schemas.microsoft.com/office/word/2006/wordml" xmlns:wps="http://schemas.microsoft.com/office/word/2010/wordprocessingShape" mc:Ignorable="w14 w15 w16se w16cid w16 w16cex w16sdtdh wp14">
+  <w:endnote w:type="separator" w:id="-1">
+    <w:p>
+      <w:r>
+        <w:separator/>
+      </w:r>
+    </w:p>
+  </w:endnote>
+  <w:endnote w:type="continuationSeparator" w:id="0">
+    <w:p>
+      <w:r>
+        <w:continuationSeparator/>
+      </w:r>
+    </w:p>
+  </w:endnote>
+</w:endnotes>
+</file>
+
+<file path=word/footer1.xml><?xml version="1.0" encoding="utf-8"?>
+<w:ftr xmlns:wpc="http://schemas.microsoft.com/office/word/2010/wordprocessingCanvas" xmlns:cx="http://schemas.microsoft.com/office/drawing/2014/chartex" xmlns:cx1="http://schemas.microsoft.com/office/drawing/2015/9/8/chartex" xmlns:cx2="http://schemas.microsoft.com/office/drawing/2015/10/21/chartex" xmlns:cx3="http://schemas.microsoft.com/office/drawing/2016/5/9/chartex" xmlns:cx4="http://schemas.microsoft.com/office/drawing/2016/5/10/chartex" xmlns:cx5="http://schemas.microsoft.com/office/drawing/2016/5/11/chartex" xmlns:cx6="http://schemas.microsoft.com/office/drawing/2016/5/12/chartex" xmlns:cx7="http://schemas.microsoft.com/office/drawing/2016/5/13/chartex" xmlns:cx8="http://schemas.microsoft.com/office/drawing/2016/5/14/chartex" xmlns:mc="http://schemas.openxmlformats.org/markup-compatibility/2006" xmlns:aink="http://schemas.microsoft.com/office/drawing/2016/ink" xmlns:am3d="http://schemas.microsoft.com/office/drawing/2017/model3d" xmlns:o="urn:schemas-microsoft-com:office:office" xmlns:oel="http://schemas.microsoft.com/office/2019/extlst" xmlns:r="http://schemas.openxmlformats.org/officeDocument/2006/relationships" xmlns:m="http://schemas.openxmlformats.org/officeDocument/2006/math" xmlns:v="urn:schemas-microsoft-com:vml" xmlns:wp14="http://schemas.microsoft.com/office/word/2010/wordprocessingDrawing" xmlns:wp="http://schemas.openxmlformats.org/drawingml/2006/wordprocessingDrawing" xmlns:w10="urn:schemas-microsoft-com:office:word" xmlns:w="http://schemas.openxmlformats.org/wordprocessingml/2006/main" xmlns:w14="http://schemas.microsoft.com/office/word/2010/wordml" xmlns:w15="http://schemas.microsoft.com/office/word/2012/wordml" xmlns:w16cex="http://schemas.microsoft.com/office/word/2018/wordml/cex" xmlns:w16cid="http://schemas.microsoft.com/office/word/2016/wordml/cid" xmlns:w16="http://schemas.microsoft.com/office/word/2018/wordml" xmlns:w16sdtdh="http://schemas.microsoft.com/office/word/2020/wordml/sdtdatahash" xmlns:w16se="http://schemas.microsoft.com/office/word/2015/wordml/symex" xmlns:wpg="http://schemas.microsoft.com/office/word/2010/wordprocessingGroup" xmlns:wpi="http://schemas.microsoft.com/office/word/2010/wordprocessingInk" xmlns:wne="http://schemas.microsoft.com/office/word/2006/wordml" xmlns:wps="http://schemas.microsoft.com/office/word/2010/wordprocessingShape" mc:Ignorable="w14 w15 w16se w16cid w16 w16cex w16sdtdh wp14">
+  <w:sdt>
+    <w:sdtPr>
+      <w:id w:val="877053161"/>
+      <w:docPartObj>
+        <w:docPartGallery w:val="Page Numbers (Bottom of Page)"/>
+        <w:docPartUnique/>
+      </w:docPartObj>
+    </w:sdtPr>
+    <w:sdtEndPr>
+      <w:rPr>
+        <w:noProof/>
+        <w:sz w:val="20"/>
+        <w:szCs w:val="20"/>
+      </w:rPr>
+    </w:sdtEndPr>
+    <w:sdtContent>
+      <w:p>
+        <w:pPr>
+          <w:pStyle w:val="Footer"/>
+          <w:jc w:val="center"/>
+          <w:rPr>
+            <w:sz w:val="20"/>
+            <w:szCs w:val="20"/>
+          </w:rPr>
+        </w:pPr>
+        <w:r>
+          <w:rPr>
+            <w:sz w:val="20"/>
+            <w:szCs w:val="20"/>
+          </w:rPr>
+          <w:fldChar w:fldCharType="begin"/>
+        </w:r>
+        <w:r>
+          <w:rPr>
+            <w:sz w:val="20"/>
+            <w:szCs w:val="20"/>
+          </w:rPr>
+          <w:instrText xml:space="preserve"> PAGE   \* MERGEFORMAT </w:instrText>
+        </w:r>
+        <w:r>
+          <w:rPr>
+            <w:sz w:val="20"/>
+            <w:szCs w:val="20"/>
+          </w:rPr>
+          <w:fldChar w:fldCharType="separate"/>
+        </w:r>
+        <w:r>
+          <w:rPr>
+            <w:noProof/>
+            <w:sz w:val="20"/>
+            <w:szCs w:val="20"/>
+          </w:rPr>
+          <w:t>2</w:t>
+        </w:r>
+        <w:r>
+          <w:rPr>
+            <w:noProof/>
+            <w:sz w:val="20"/>
+            <w:szCs w:val="20"/>
+          </w:rPr>
+          <w:fldChar w:fldCharType="end"/>
+        </w:r>
+      </w:p>
+    </w:sdtContent>
+  </w:sdt>
+  <w:p>
+    <w:pPr>
+      <w:pStyle w:val="Footer"/>
+    </w:pPr>
+  </w:p>
+</w:ftr>
+</file>
+
+<file path=word/footnotes.xml><?xml version="1.0" encoding="utf-8"?>
+<w:footnotes xmlns:wpc="http://schemas.microsoft.com/office/word/2010/wordprocessingCanvas" xmlns:cx="http://schemas.microsoft.com/office/drawing/2014/chartex" xmlns:cx1="http://schemas.microsoft.com/office/drawing/2015/9/8/chartex" xmlns:cx2="http://schemas.microsoft.com/office/drawing/2015/10/21/chartex" xmlns:cx3="http://schemas.microsoft.com/office/drawing/2016/5/9/chartex" xmlns:cx4="http://schemas.microsoft.com/office/drawing/2016/5/10/chartex" xmlns:cx5="http://schemas.microsoft.com/office/drawing/2016/5/11/chartex" xmlns:cx6="http://schemas.microsoft.com/office/drawing/2016/5/12/chartex" xmlns:cx7="http://schemas.microsoft.com/office/drawing/2016/5/13/chartex" xmlns:cx8="http://schemas.microsoft.com/office/drawing/2016/5/14/chartex" xmlns:mc="http://schemas.openxmlformats.org/markup-compatibility/2006" xmlns:aink="http://schemas.microsoft.com/office/drawing/2016/ink" xmlns:am3d="http://schemas.microsoft.com/office/drawing/2017/model3d" xmlns:o="urn:schemas-microsoft-com:office:office" xmlns:oel="http://schemas.microsoft.com/office/2019/extlst" xmlns:r="http://schemas.openxmlformats.org/officeDocument/2006/relationships" xmlns:m="http://schemas.openxmlformats.org/officeDocument/2006/math" xmlns:v="urn:schemas-microsoft-com:vml" xmlns:wp14="http://schemas.microsoft.com/office/word/2010/wordprocessingDrawing" xmlns:wp="http://schemas.openxmlformats.org/drawingml/2006/wordprocessingDrawing" xmlns:w10="urn:schemas-microsoft-com:office:word" xmlns:w="http://schemas.openxmlformats.org/wordprocessingml/2006/main" xmlns:w14="http://schemas.microsoft.com/office/word/2010/wordml" xmlns:w15="http://schemas.microsoft.com/office/word/2012/wordml" xmlns:w16cex="http://schemas.microsoft.com/office/word/2018/wordml/cex" xmlns:w16cid="http://schemas.microsoft.com/office/word/2016/wordml/cid" xmlns:w16="http://schemas.microsoft.com/office/word/2018/wordml" xmlns:w16sdtdh="http://schemas.microsoft.com/office/word/2020/wordml/sdtdatahash" xmlns:w16se="http://schemas.microsoft.com/office/word/2015/wordml/symex" xmlns:wpg="http://schemas.microsoft.com/office/word/2010/wordprocessingGroup" xmlns:wpi="http://schemas.microsoft.com/office/word/2010/wordprocessingInk" xmlns:wne="http://schemas.microsoft.com/office/word/2006/wordml" xmlns:wps="http://schemas.microsoft.com/office/word/2010/wordprocessingShape" mc:Ignorable="w14 w15 w16se w16cid w16 w16cex w16sdtdh wp14">
+  <w:footnote w:type="separator" w:id="-1">
+    <w:p>
+      <w:r>
+        <w:separator/>
+      </w:r>
+    </w:p>
+  </w:footnote>
+  <w:footnote w:type="continuationSeparator" w:id="0">
+    <w:p>
+      <w:r>
+        <w:continuationSeparator/>
+      </w:r>
+    </w:p>
+  </w:footnote>
+</w:footnotes>
 </file>
 
 <file path=word/styles.xml><?xml version="1.0" encoding="utf-8"?>
@@ -709,6 +3944,48 @@
     <w:semiHidden/>
     <w:unhideWhenUsed/>
   </w:style>
+  <w:style w:type="paragraph" w:styleId="Header">
+    <w:name w:val="header"/>
+    <w:basedOn w:val="Normal"/>
+    <w:link w:val="HeaderChar"/>
+    <w:uiPriority w:val="99"/>
+    <w:unhideWhenUsed/>
+    <w:rsid w:val="0092341B"/>
+    <w:pPr>
+      <w:tabs>
+        <w:tab w:val="center" w:pos="4680"/>
+        <w:tab w:val="right" w:pos="9360"/>
+      </w:tabs>
+    </w:pPr>
+  </w:style>
+  <w:style w:type="character" w:customStyle="1" w:styleId="HeaderChar">
+    <w:name w:val="Header Char"/>
+    <w:basedOn w:val="DefaultParagraphFont"/>
+    <w:link w:val="Header"/>
+    <w:uiPriority w:val="99"/>
+    <w:rsid w:val="0092341B"/>
+  </w:style>
+  <w:style w:type="paragraph" w:styleId="Footer">
+    <w:name w:val="footer"/>
+    <w:basedOn w:val="Normal"/>
+    <w:link w:val="FooterChar"/>
+    <w:uiPriority w:val="99"/>
+    <w:unhideWhenUsed/>
+    <w:rsid w:val="0092341B"/>
+    <w:pPr>
+      <w:tabs>
+        <w:tab w:val="center" w:pos="4680"/>
+        <w:tab w:val="right" w:pos="9360"/>
+      </w:tabs>
+    </w:pPr>
+  </w:style>
+  <w:style w:type="character" w:customStyle="1" w:styleId="FooterChar">
+    <w:name w:val="Footer Char"/>
+    <w:basedOn w:val="DefaultParagraphFont"/>
+    <w:link w:val="Footer"/>
+    <w:uiPriority w:val="99"/>
+    <w:rsid w:val="0092341B"/>
+  </w:style>
 </w:styles>
 </file>
 
@@ -1005,4 +4282,16 @@
     </a:ext>
   </a:extLst>
 </a:theme>
+</file>
+
+<file path=customXml/item1.xml><?xml version="1.0" encoding="utf-8"?>
+<b:Sources xmlns:b="http://schemas.openxmlformats.org/officeDocument/2006/bibliography" xmlns="http://schemas.openxmlformats.org/officeDocument/2006/bibliography" SelectedStyle="\APASixthEditionOfficeOnline.xsl" StyleName="APA" Version="6"/>
+</file>
+
+<file path=customXml/itemProps1.xml><?xml version="1.0" encoding="utf-8"?>
+<ds:datastoreItem xmlns:ds="http://schemas.openxmlformats.org/officeDocument/2006/customXml" ds:itemID="{4565B659-AB09-4C66-A5B4-325C996A4C90}">
+  <ds:schemaRefs>
+    <ds:schemaRef ds:uri="http://schemas.openxmlformats.org/officeDocument/2006/bibliography"/>
+  </ds:schemaRefs>
+</ds:datastoreItem>
 </file>
</xml_diff>